<commit_message>
Commit 2 – Fixed Enemy AI and enemy prefab
</commit_message>
<xml_diff>
--- a/Documentation/ExternalDocument-Assignement01-KhandkerHussain.docx
+++ b/Documentation/ExternalDocument-Assignement01-KhandkerHussain.docx
@@ -6,7 +6,7 @@
     <w:sdt>
       <w:sdtPr>
         <w:rPr>
-          <w:rFonts w:asciiTheme="majorHAnsi" w:eastAsiaTheme="majorEastAsia" w:hAnsiTheme="majorHAnsi" w:cstheme="majorBidi"/>
+          <w:rFonts w:eastAsiaTheme="majorEastAsia" w:cstheme="majorBidi"/>
           <w:caps/>
         </w:rPr>
         <w:id w:val="1531594"/>
@@ -17,7 +17,7 @@
       </w:sdtPr>
       <w:sdtEndPr>
         <w:rPr>
-          <w:rFonts w:asciiTheme="minorHAnsi" w:eastAsiaTheme="minorEastAsia" w:hAnsiTheme="minorHAnsi" w:cstheme="minorBidi"/>
+          <w:rFonts w:eastAsiaTheme="minorEastAsia" w:cstheme="minorBidi"/>
           <w:caps w:val="0"/>
         </w:rPr>
       </w:sdtEndPr>
@@ -39,7 +39,7 @@
             <w:sdt>
               <w:sdtPr>
                 <w:rPr>
-                  <w:rFonts w:asciiTheme="majorHAnsi" w:eastAsiaTheme="majorEastAsia" w:hAnsiTheme="majorHAnsi" w:cstheme="majorBidi"/>
+                  <w:rFonts w:eastAsiaTheme="majorEastAsia" w:cstheme="majorBidi"/>
                   <w:caps/>
                 </w:rPr>
                 <w:alias w:val="Company"/>
@@ -58,13 +58,13 @@
                       <w:pStyle w:val="NoSpacing"/>
                       <w:jc w:val="center"/>
                       <w:rPr>
-                        <w:rFonts w:asciiTheme="majorHAnsi" w:eastAsiaTheme="majorEastAsia" w:hAnsiTheme="majorHAnsi" w:cstheme="majorBidi"/>
+                        <w:rFonts w:eastAsiaTheme="majorEastAsia" w:cstheme="majorBidi"/>
                         <w:caps/>
                       </w:rPr>
                     </w:pPr>
                     <w:r>
                       <w:rPr>
-                        <w:rFonts w:asciiTheme="majorHAnsi" w:eastAsiaTheme="majorEastAsia" w:hAnsiTheme="majorHAnsi" w:cstheme="majorBidi"/>
+                        <w:rFonts w:eastAsiaTheme="majorEastAsia" w:cstheme="majorBidi"/>
                         <w:caps/>
                       </w:rPr>
                       <w:t>Krazy Katz</w:t>
@@ -82,7 +82,7 @@
             <w:sdt>
               <w:sdtPr>
                 <w:rPr>
-                  <w:rFonts w:asciiTheme="majorHAnsi" w:eastAsiaTheme="majorEastAsia" w:hAnsiTheme="majorHAnsi" w:cstheme="majorBidi"/>
+                  <w:rFonts w:eastAsiaTheme="majorEastAsia" w:cstheme="majorBidi"/>
                   <w:sz w:val="56"/>
                   <w:szCs w:val="56"/>
                 </w:rPr>
@@ -106,14 +106,14 @@
                       <w:pStyle w:val="NoSpacing"/>
                       <w:jc w:val="center"/>
                       <w:rPr>
-                        <w:rFonts w:asciiTheme="majorHAnsi" w:eastAsiaTheme="majorEastAsia" w:hAnsiTheme="majorHAnsi" w:cstheme="majorBidi"/>
+                        <w:rFonts w:eastAsiaTheme="majorEastAsia" w:cstheme="majorBidi"/>
                         <w:sz w:val="80"/>
                         <w:szCs w:val="80"/>
                       </w:rPr>
                     </w:pPr>
                     <w:r>
                       <w:rPr>
-                        <w:rFonts w:asciiTheme="majorHAnsi" w:eastAsiaTheme="majorEastAsia" w:hAnsiTheme="majorHAnsi" w:cstheme="majorBidi"/>
+                        <w:rFonts w:eastAsiaTheme="majorEastAsia" w:cstheme="majorBidi"/>
                         <w:sz w:val="56"/>
                         <w:szCs w:val="56"/>
                       </w:rPr>
@@ -121,7 +121,7 @@
                     </w:r>
                     <w:r>
                       <w:rPr>
-                        <w:rFonts w:asciiTheme="majorHAnsi" w:eastAsiaTheme="majorEastAsia" w:hAnsiTheme="majorHAnsi" w:cstheme="majorBidi"/>
+                        <w:rFonts w:eastAsiaTheme="majorEastAsia" w:cstheme="majorBidi"/>
                         <w:sz w:val="56"/>
                         <w:szCs w:val="56"/>
                       </w:rPr>
@@ -150,7 +150,7 @@
                   <w:pStyle w:val="NoSpacing"/>
                   <w:jc w:val="center"/>
                   <w:rPr>
-                    <w:rFonts w:asciiTheme="majorHAnsi" w:eastAsiaTheme="majorEastAsia" w:hAnsiTheme="majorHAnsi" w:cstheme="majorBidi"/>
+                    <w:rFonts w:eastAsiaTheme="majorEastAsia" w:cstheme="majorBidi"/>
                     <w:b/>
                     <w:sz w:val="60"/>
                     <w:szCs w:val="60"/>
@@ -159,7 +159,7 @@
                 <w:sdt>
                   <w:sdtPr>
                     <w:rPr>
-                      <w:rFonts w:asciiTheme="majorHAnsi" w:eastAsiaTheme="majorEastAsia" w:hAnsiTheme="majorHAnsi" w:cstheme="majorBidi"/>
+                      <w:rFonts w:eastAsiaTheme="majorEastAsia" w:cstheme="majorBidi"/>
                       <w:b/>
                       <w:sz w:val="60"/>
                       <w:szCs w:val="60"/>
@@ -173,12 +173,12 @@
                   <w:sdtContent>
                     <w:r>
                       <w:rPr>
-                        <w:rFonts w:asciiTheme="majorHAnsi" w:eastAsiaTheme="majorEastAsia" w:hAnsiTheme="majorHAnsi" w:cstheme="majorBidi"/>
+                        <w:rFonts w:eastAsiaTheme="majorEastAsia" w:cstheme="majorBidi"/>
                         <w:b/>
                         <w:sz w:val="60"/>
                         <w:szCs w:val="60"/>
                       </w:rPr>
-                      <w:t>My Nightmare</w:t>
+                      <w:t>Nightmare of the Bunnies</w:t>
                     </w:r>
                   </w:sdtContent>
                 </w:sdt>
@@ -401,7 +401,7 @@
             <mc:AlternateContent>
               <mc:Choice Requires="wps">
                 <w:drawing>
-                  <wp:anchor distT="0" distB="0" distL="114300" distR="114300" simplePos="0" relativeHeight="251658752" behindDoc="0" locked="0" layoutInCell="1" allowOverlap="1" wp14:anchorId="43EAF81A" wp14:editId="283CD8B6">
+                  <wp:anchor distT="0" distB="0" distL="114300" distR="114300" simplePos="0" relativeHeight="251658752" behindDoc="0" locked="0" layoutInCell="1" allowOverlap="1" wp14:anchorId="7ECBC60F" wp14:editId="6A7A3AB0">
                     <wp:simplePos x="0" y="0"/>
                     <wp:positionH relativeFrom="column">
                       <wp:posOffset>1791093</wp:posOffset>
@@ -454,7 +454,7 @@
                                     <w:lang w:val="en-US" w:eastAsia="en-US"/>
                                   </w:rPr>
                                   <w:drawing>
-                                    <wp:inline distT="0" distB="0" distL="0" distR="0" wp14:anchorId="3415398B" wp14:editId="2D4D5C12">
+                                    <wp:inline distT="0" distB="0" distL="0" distR="0" wp14:anchorId="4ED815EF" wp14:editId="52CE51F5">
                                       <wp:extent cx="2167255" cy="667924"/>
                                       <wp:effectExtent l="0" t="0" r="4445" b="0"/>
                                       <wp:docPr id="2" name="Picture 2" descr="C:\Users\Faim\Desktop\Rockman.exe\(Centennial) Semester 3.2 - (Fall - 2015)\gameCompanyLogo.fw.png"/>
@@ -680,11 +680,13 @@
             <w:pStyle w:val="TOCHeading"/>
             <w:jc w:val="center"/>
             <w:rPr>
+              <w:rFonts w:asciiTheme="minorHAnsi" w:hAnsiTheme="minorHAnsi"/>
               <w:color w:val="auto"/>
             </w:rPr>
           </w:pPr>
           <w:r>
             <w:rPr>
+              <w:rFonts w:asciiTheme="minorHAnsi" w:hAnsiTheme="minorHAnsi"/>
               <w:color w:val="auto"/>
             </w:rPr>
             <w:t>Table of Contents</w:t>
@@ -876,43 +878,6 @@
             <w:t>4</w:t>
           </w:r>
         </w:p>
-        <w:p>
-          <w:pPr>
-            <w:pStyle w:val="TOC3"/>
-            <w:ind w:left="0"/>
-          </w:pPr>
-        </w:p>
-        <w:p>
-          <w:pPr>
-            <w:pStyle w:val="TOC3"/>
-            <w:ind w:left="446"/>
-          </w:pPr>
-          <w:r>
-            <w:t>(DELETE THIS?)</w:t>
-          </w:r>
-          <w:sdt>
-            <w:sdtPr>
-              <w:id w:val="93059044"/>
-              <w:placeholder>
-                <w:docPart w:val="D520C5D2320443378FA676E8B030C94A"/>
-              </w:placeholder>
-              <w:temporary/>
-              <w:showingPlcHdr/>
-            </w:sdtPr>
-            <w:sdtEndPr/>
-            <w:sdtContent>
-              <w:r>
-                <w:t>Type chapter title (level 3)</w:t>
-              </w:r>
-            </w:sdtContent>
-          </w:sdt>
-          <w:r>
-            <w:ptab w:relativeTo="margin" w:alignment="right" w:leader="dot"/>
-          </w:r>
-          <w:r>
-            <w:t>0</w:t>
-          </w:r>
-        </w:p>
       </w:sdtContent>
     </w:sdt>
     <w:p>
@@ -1088,7 +1053,7 @@
           <w:szCs w:val="20"/>
           <w:lang w:val="en-US" w:eastAsia="en-US"/>
         </w:rPr>
-        <w:t>Commit 2 -</w:t>
+        <w:t xml:space="preserve">Commit 2 </w:t>
       </w:r>
       <w:r>
         <w:rPr>
@@ -1098,7 +1063,27 @@
           <w:szCs w:val="20"/>
           <w:lang w:val="en-US" w:eastAsia="en-US"/>
         </w:rPr>
+        <w:t>–</w:t>
+      </w:r>
+      <w:r>
+        <w:rPr>
+          <w:rFonts w:eastAsia="Times New Roman" w:cs="Consolas"/>
+          <w:b/>
+          <w:sz w:val="24"/>
+          <w:szCs w:val="20"/>
+          <w:lang w:val="en-US" w:eastAsia="en-US"/>
+        </w:rPr>
         <w:t xml:space="preserve"> </w:t>
+      </w:r>
+      <w:r>
+        <w:rPr>
+          <w:rFonts w:eastAsia="Times New Roman" w:cs="Consolas"/>
+          <w:b/>
+          <w:sz w:val="24"/>
+          <w:szCs w:val="20"/>
+          <w:lang w:val="en-US" w:eastAsia="en-US"/>
+        </w:rPr>
+        <w:t>Fixed Enemy AI and enemy prefab</w:t>
       </w:r>
       <w:bookmarkStart w:id="0" w:name="_GoBack"/>
       <w:bookmarkEnd w:id="0"/>
@@ -1234,78 +1219,42 @@
       <w:pPr>
         <w:pStyle w:val="ListParagraph"/>
         <w:rPr>
-          <w:b/>
-          <w:sz w:val="24"/>
-          <w:szCs w:val="24"/>
-        </w:rPr>
-      </w:pPr>
-      <w:r>
-        <w:rPr>
-          <w:i/>
-          <w:sz w:val="24"/>
-          <w:szCs w:val="24"/>
-        </w:rPr>
-        <w:t>You play as Annie a girl who got kidnapped by an evil prince who wants to make her his wife by any means necessary. Her goal is to</w:t>
-      </w:r>
-      <w:r>
-        <w:rPr>
-          <w:i/>
-          <w:sz w:val="24"/>
-          <w:szCs w:val="24"/>
-        </w:rPr>
-        <w:t xml:space="preserve"> stay sane by drinking potions that are scattered across the area, while </w:t>
-      </w:r>
-      <w:r>
-        <w:rPr>
-          <w:i/>
-          <w:sz w:val="24"/>
-          <w:szCs w:val="24"/>
-        </w:rPr>
-        <w:t xml:space="preserve"> avoid</w:t>
-      </w:r>
-      <w:r>
-        <w:rPr>
-          <w:i/>
-          <w:sz w:val="24"/>
-          <w:szCs w:val="24"/>
-        </w:rPr>
-        <w:t>ing</w:t>
-      </w:r>
-      <w:r>
-        <w:rPr>
-          <w:i/>
-          <w:sz w:val="24"/>
-          <w:szCs w:val="24"/>
-        </w:rPr>
-        <w:t xml:space="preserve"> the ghouls that </w:t>
-      </w:r>
-      <w:r>
-        <w:rPr>
-          <w:i/>
-          <w:sz w:val="24"/>
-          <w:szCs w:val="24"/>
-        </w:rPr>
-        <w:t>are after her</w:t>
-      </w:r>
-      <w:r>
-        <w:rPr>
-          <w:i/>
-          <w:sz w:val="24"/>
-          <w:szCs w:val="24"/>
-        </w:rPr>
-        <w:t xml:space="preserve">, </w:t>
-      </w:r>
-      <w:r>
-        <w:rPr>
-          <w:i/>
-          <w:sz w:val="24"/>
-          <w:szCs w:val="24"/>
-        </w:rPr>
-        <w:t>but her main goal is to escape the dungeon.</w:t>
-      </w:r>
-    </w:p>
-    <w:p>
-      <w:pPr>
+          <w:sz w:val="24"/>
+          <w:szCs w:val="24"/>
+        </w:rPr>
+      </w:pPr>
+      <w:r>
+        <w:rPr>
+          <w:sz w:val="24"/>
+          <w:szCs w:val="24"/>
+        </w:rPr>
+        <w:t xml:space="preserve">You play as </w:t>
+      </w:r>
+      <w:r>
+        <w:rPr>
+          <w:sz w:val="24"/>
+          <w:szCs w:val="24"/>
+        </w:rPr>
+        <w:t xml:space="preserve">Eddie </w:t>
+      </w:r>
+      <w:r>
+        <w:rPr>
+          <w:sz w:val="24"/>
+          <w:szCs w:val="24"/>
+        </w:rPr>
+        <w:t xml:space="preserve">who “wakes up” in his room as the size of a rat where he is being hunted down by deranged </w:t>
+      </w:r>
+      <w:r>
+        <w:rPr>
+          <w:sz w:val="24"/>
+          <w:szCs w:val="24"/>
+        </w:rPr>
+        <w:t>toy bunnies (zombies) and all he has to take them down is his rifle. Survive as long as you can until you reach your death.</w:t>
+      </w:r>
+    </w:p>
+    <w:p>
+      <w:pPr>
+        <w:pStyle w:val="ListParagraph"/>
         <w:rPr>
           <w:b/>
           <w:sz w:val="24"/>
@@ -1332,41 +1281,30 @@
           <w:sz w:val="24"/>
           <w:szCs w:val="24"/>
         </w:rPr>
-        <w:t>Game Play Mechanics</w:t>
+        <w:t>Controls</w:t>
       </w:r>
     </w:p>
     <w:p>
       <w:pPr>
         <w:pStyle w:val="ListParagraph"/>
         <w:rPr>
-          <w:i/>
-          <w:sz w:val="24"/>
-          <w:szCs w:val="24"/>
-        </w:rPr>
-      </w:pPr>
-      <w:r>
-        <w:rPr>
-          <w:i/>
-          <w:sz w:val="24"/>
-          <w:szCs w:val="24"/>
-        </w:rPr>
-        <w:t>Player loses hea</w:t>
-      </w:r>
-      <w:r>
-        <w:rPr>
-          <w:i/>
-          <w:sz w:val="24"/>
-          <w:szCs w:val="24"/>
-        </w:rPr>
-        <w:t>lth when a zombie touches her, player gains points by picking up bottle potions, and wins the game by reaching the exit</w:t>
-      </w:r>
-      <w:r>
-        <w:rPr>
-          <w:i/>
-          <w:sz w:val="24"/>
-          <w:szCs w:val="24"/>
-        </w:rPr>
-        <w:t>.</w:t>
+          <w:sz w:val="24"/>
+          <w:szCs w:val="24"/>
+        </w:rPr>
+      </w:pPr>
+      <w:r>
+        <w:rPr>
+          <w:sz w:val="24"/>
+          <w:szCs w:val="24"/>
+        </w:rPr>
+        <w:t>Movement is with WASD and to shoot you cli</w:t>
+      </w:r>
+      <w:r>
+        <w:rPr>
+          <w:sz w:val="24"/>
+          <w:szCs w:val="24"/>
+        </w:rPr>
+        <w:t>ck on the left side of the mouse.</w:t>
       </w:r>
     </w:p>
     <w:p>
@@ -1386,44 +1324,43 @@
           <w:numId w:val="1"/>
         </w:numPr>
         <w:rPr>
-          <w:i/>
-          <w:sz w:val="24"/>
-          <w:szCs w:val="24"/>
-        </w:rPr>
-      </w:pPr>
-      <w:r>
-        <w:rPr>
           <w:b/>
           <w:sz w:val="24"/>
           <w:szCs w:val="24"/>
         </w:rPr>
-        <w:t>Camera</w:t>
-      </w:r>
+      </w:pPr>
       <w:r>
         <w:rPr>
           <w:b/>
           <w:sz w:val="24"/>
           <w:szCs w:val="24"/>
         </w:rPr>
-        <w:t xml:space="preserve"> </w:t>
+        <w:t>Interface</w:t>
+      </w:r>
+      <w:r>
+        <w:rPr>
+          <w:b/>
+          <w:sz w:val="24"/>
+          <w:szCs w:val="24"/>
+        </w:rPr>
+        <w:t xml:space="preserve"> Sketch</w:t>
       </w:r>
     </w:p>
     <w:p>
       <w:pPr>
         <w:pStyle w:val="ListParagraph"/>
         <w:rPr>
-          <w:i/>
-          <w:sz w:val="24"/>
-          <w:szCs w:val="24"/>
-        </w:rPr>
-      </w:pPr>
-      <w:r>
-        <w:rPr>
-          <w:i/>
-          <w:sz w:val="24"/>
-          <w:szCs w:val="24"/>
-        </w:rPr>
-        <w:t>First person view.</w:t>
+          <w:sz w:val="24"/>
+          <w:szCs w:val="24"/>
+        </w:rPr>
+      </w:pPr>
+      <w:r>
+        <w:rPr>
+          <w:sz w:val="24"/>
+          <w:szCs w:val="24"/>
+          <w:highlight w:val="yellow"/>
+        </w:rPr>
+        <w:t>(What does the game interface look like? Provide a screen shot or sketch)</w:t>
       </w:r>
     </w:p>
     <w:p>
@@ -1454,79 +1391,160 @@
           <w:sz w:val="24"/>
           <w:szCs w:val="24"/>
         </w:rPr>
-        <w:t>Controls</w:t>
+        <w:t>Menu and Screen Descriptions</w:t>
       </w:r>
     </w:p>
     <w:p>
       <w:pPr>
         <w:pStyle w:val="ListParagraph"/>
         <w:rPr>
-          <w:i/>
-          <w:sz w:val="24"/>
-          <w:szCs w:val="24"/>
-        </w:rPr>
-      </w:pPr>
-      <w:r>
-        <w:rPr>
-          <w:i/>
-          <w:sz w:val="24"/>
-          <w:szCs w:val="24"/>
-        </w:rPr>
-        <w:t>(Which keys does your game use? Does it use the mouse or a joystick?)</w:t>
-      </w:r>
-      <w:r>
-        <w:rPr>
-          <w:i/>
-          <w:sz w:val="24"/>
-          <w:szCs w:val="24"/>
-        </w:rPr>
-        <w:t xml:space="preserve">You use </w:t>
-      </w:r>
-      <w:r>
-        <w:rPr>
-          <w:i/>
-          <w:sz w:val="24"/>
-          <w:szCs w:val="24"/>
-        </w:rPr>
-        <w:t>keys (w, a, s, d)</w:t>
-      </w:r>
-      <w:r>
-        <w:rPr>
-          <w:i/>
-          <w:sz w:val="24"/>
-          <w:szCs w:val="24"/>
-        </w:rPr>
-        <w:t xml:space="preserve"> to move the player around</w:t>
-      </w:r>
-      <w:r>
-        <w:rPr>
-          <w:i/>
-          <w:sz w:val="24"/>
-          <w:szCs w:val="24"/>
-        </w:rPr>
-        <w:t xml:space="preserve"> and </w:t>
-      </w:r>
-      <w:r>
-        <w:rPr>
-          <w:i/>
-          <w:sz w:val="24"/>
-          <w:szCs w:val="24"/>
-        </w:rPr>
-        <w:t>the mouse to move the player’s camera</w:t>
-      </w:r>
-      <w:r>
-        <w:rPr>
-          <w:i/>
-          <w:sz w:val="24"/>
-          <w:szCs w:val="24"/>
-        </w:rPr>
-        <w:t>.</w:t>
-      </w:r>
-    </w:p>
-    <w:p>
-      <w:pPr>
-        <w:rPr>
-          <w:b/>
+          <w:sz w:val="24"/>
+          <w:szCs w:val="24"/>
+        </w:rPr>
+      </w:pPr>
+      <w:r>
+        <w:rPr>
+          <w:sz w:val="24"/>
+          <w:szCs w:val="24"/>
+        </w:rPr>
+        <w:t>Start Scene:</w:t>
+      </w:r>
+    </w:p>
+    <w:p>
+      <w:pPr>
+        <w:pStyle w:val="ListParagraph"/>
+        <w:rPr>
+          <w:sz w:val="24"/>
+          <w:szCs w:val="24"/>
+        </w:rPr>
+      </w:pPr>
+      <w:r>
+        <w:rPr>
+          <w:noProof/>
+          <w:sz w:val="24"/>
+          <w:szCs w:val="24"/>
+          <w:lang w:val="en-US" w:eastAsia="en-US"/>
+        </w:rPr>
+        <w:drawing>
+          <wp:inline distT="0" distB="0" distL="0" distR="0">
+            <wp:extent cx="4924425" cy="2898979"/>
+            <wp:effectExtent l="0" t="0" r="0" b="0"/>
+            <wp:docPr id="4" name="Picture 4" descr="C:\Users\Faim\Desktop\Assignment01_2D_Arcade\Documentation\startScene.PNG"/>
+            <wp:cNvGraphicFramePr>
+              <a:graphicFrameLocks xmlns:a="http://schemas.openxmlformats.org/drawingml/2006/main" noChangeAspect="1"/>
+            </wp:cNvGraphicFramePr>
+            <a:graphic xmlns:a="http://schemas.openxmlformats.org/drawingml/2006/main">
+              <a:graphicData uri="http://schemas.openxmlformats.org/drawingml/2006/picture">
+                <pic:pic xmlns:pic="http://schemas.openxmlformats.org/drawingml/2006/picture">
+                  <pic:nvPicPr>
+                    <pic:cNvPr id="0" name="Picture 2" descr="C:\Users\Faim\Desktop\Assignment01_2D_Arcade\Documentation\startScene.PNG"/>
+                    <pic:cNvPicPr>
+                      <a:picLocks noChangeAspect="1" noChangeArrowheads="1"/>
+                    </pic:cNvPicPr>
+                  </pic:nvPicPr>
+                  <pic:blipFill>
+                    <a:blip r:embed="rId14">
+                      <a:extLst>
+                        <a:ext uri="{28A0092B-C50C-407E-A947-70E740481C1C}">
+                          <a14:useLocalDpi xmlns:a14="http://schemas.microsoft.com/office/drawing/2010/main" val="0"/>
+                        </a:ext>
+                      </a:extLst>
+                    </a:blip>
+                    <a:srcRect/>
+                    <a:stretch>
+                      <a:fillRect/>
+                    </a:stretch>
+                  </pic:blipFill>
+                  <pic:spPr bwMode="auto">
+                    <a:xfrm>
+                      <a:off x="0" y="0"/>
+                      <a:ext cx="4937968" cy="2906952"/>
+                    </a:xfrm>
+                    <a:prstGeom prst="rect">
+                      <a:avLst/>
+                    </a:prstGeom>
+                    <a:noFill/>
+                    <a:ln>
+                      <a:noFill/>
+                    </a:ln>
+                  </pic:spPr>
+                </pic:pic>
+              </a:graphicData>
+            </a:graphic>
+          </wp:inline>
+        </w:drawing>
+      </w:r>
+    </w:p>
+    <w:p>
+      <w:pPr>
+        <w:pStyle w:val="ListParagraph"/>
+        <w:rPr>
+          <w:sz w:val="24"/>
+          <w:szCs w:val="24"/>
+        </w:rPr>
+      </w:pPr>
+      <w:r>
+        <w:rPr>
+          <w:sz w:val="24"/>
+          <w:szCs w:val="24"/>
+        </w:rPr>
+        <w:t>Gameplay Scene:</w:t>
+      </w:r>
+    </w:p>
+    <w:p>
+      <w:pPr>
+        <w:pStyle w:val="ListParagraph"/>
+        <w:rPr>
+          <w:sz w:val="24"/>
+          <w:szCs w:val="24"/>
+        </w:rPr>
+      </w:pPr>
+    </w:p>
+    <w:p>
+      <w:pPr>
+        <w:pStyle w:val="ListParagraph"/>
+        <w:rPr>
+          <w:sz w:val="24"/>
+          <w:szCs w:val="24"/>
+        </w:rPr>
+      </w:pPr>
+    </w:p>
+    <w:p>
+      <w:pPr>
+        <w:pStyle w:val="ListParagraph"/>
+        <w:rPr>
+          <w:sz w:val="24"/>
+          <w:szCs w:val="24"/>
+        </w:rPr>
+      </w:pPr>
+      <w:r>
+        <w:rPr>
+          <w:sz w:val="24"/>
+          <w:szCs w:val="24"/>
+        </w:rPr>
+        <w:t>Game over</w:t>
+      </w:r>
+      <w:r>
+        <w:rPr>
+          <w:sz w:val="24"/>
+          <w:szCs w:val="24"/>
+        </w:rPr>
+        <w:t xml:space="preserve"> Scene:</w:t>
+      </w:r>
+    </w:p>
+    <w:p>
+      <w:pPr>
+        <w:pStyle w:val="ListParagraph"/>
+        <w:rPr>
+          <w:sz w:val="24"/>
+          <w:szCs w:val="24"/>
+        </w:rPr>
+      </w:pPr>
+    </w:p>
+    <w:p>
+      <w:pPr>
+        <w:pStyle w:val="ListParagraph"/>
+        <w:rPr>
           <w:sz w:val="24"/>
           <w:szCs w:val="24"/>
         </w:rPr>
@@ -1551,7 +1569,7 @@
           <w:sz w:val="24"/>
           <w:szCs w:val="24"/>
         </w:rPr>
-        <w:t>Interface</w:t>
+        <w:t>Characters</w:t>
       </w:r>
       <w:r>
         <w:rPr>
@@ -1559,29 +1577,40 @@
           <w:sz w:val="24"/>
           <w:szCs w:val="24"/>
         </w:rPr>
-        <w:t xml:space="preserve"> Sketch</w:t>
+        <w:br/>
+      </w:r>
+      <w:r>
+        <w:rPr>
+          <w:sz w:val="24"/>
+          <w:szCs w:val="24"/>
+        </w:rPr>
+        <w:t>The main character, the baby</w:t>
+      </w:r>
+      <w:r>
+        <w:rPr>
+          <w:sz w:val="24"/>
+          <w:szCs w:val="24"/>
+        </w:rPr>
+        <w:t xml:space="preserve"> is </w:t>
+      </w:r>
+      <w:r>
+        <w:rPr>
+          <w:sz w:val="24"/>
+          <w:szCs w:val="24"/>
+        </w:rPr>
+        <w:t>downloaded</w:t>
+      </w:r>
+      <w:r>
+        <w:rPr>
+          <w:sz w:val="24"/>
+          <w:szCs w:val="24"/>
+        </w:rPr>
+        <w:t xml:space="preserve"> from Unity’s Asset Store (“Survival Shooter Tutorial”)</w:t>
       </w:r>
     </w:p>
     <w:p>
       <w:pPr>
         <w:pStyle w:val="ListParagraph"/>
-        <w:rPr>
-          <w:i/>
-          <w:sz w:val="24"/>
-          <w:szCs w:val="24"/>
-        </w:rPr>
-      </w:pPr>
-      <w:r>
-        <w:rPr>
-          <w:i/>
-          <w:sz w:val="24"/>
-          <w:szCs w:val="24"/>
-        </w:rPr>
-        <w:t>(What does the game interface look like? Provide a screen shot or sketch)</w:t>
-      </w:r>
-    </w:p>
-    <w:p>
-      <w:pPr>
         <w:rPr>
           <w:b/>
           <w:sz w:val="24"/>
@@ -1608,40 +1637,36 @@
           <w:sz w:val="24"/>
           <w:szCs w:val="24"/>
         </w:rPr>
-        <w:t>Menu and Screen Descriptions</w:t>
+        <w:t>Enemies</w:t>
       </w:r>
     </w:p>
     <w:p>
       <w:pPr>
         <w:pStyle w:val="ListParagraph"/>
         <w:rPr>
-          <w:i/>
-          <w:sz w:val="24"/>
-          <w:szCs w:val="24"/>
-        </w:rPr>
-      </w:pPr>
-      <w:r>
-        <w:rPr>
-          <w:i/>
-          <w:sz w:val="24"/>
-          <w:szCs w:val="24"/>
-        </w:rPr>
-        <w:t>(Include additional screen shots and accompanying descriptions for any menus and additional screen)</w:t>
-      </w:r>
-    </w:p>
-    <w:p>
-      <w:pPr>
-        <w:rPr>
-          <w:b/>
-          <w:sz w:val="24"/>
-          <w:szCs w:val="24"/>
-        </w:rPr>
-      </w:pPr>
-    </w:p>
-    <w:p>
-      <w:pPr>
-        <w:rPr>
-          <w:b/>
+          <w:sz w:val="24"/>
+          <w:szCs w:val="24"/>
+        </w:rPr>
+      </w:pPr>
+      <w:r>
+        <w:rPr>
+          <w:sz w:val="24"/>
+          <w:szCs w:val="24"/>
+        </w:rPr>
+        <w:t xml:space="preserve">The main enemy, the Zombunny is downloaded from </w:t>
+      </w:r>
+      <w:r>
+        <w:rPr>
+          <w:sz w:val="24"/>
+          <w:szCs w:val="24"/>
+        </w:rPr>
+        <w:t>Unity’s Asset Store (“Survival Shooter Tutorial”)</w:t>
+      </w:r>
+    </w:p>
+    <w:p>
+      <w:pPr>
+        <w:pStyle w:val="ListParagraph"/>
+        <w:rPr>
           <w:sz w:val="24"/>
           <w:szCs w:val="24"/>
         </w:rPr>
@@ -1666,660 +1691,29 @@
           <w:sz w:val="24"/>
           <w:szCs w:val="24"/>
         </w:rPr>
-        <w:t>Game World</w:t>
-      </w:r>
-      <w:r>
-        <w:rPr>
-          <w:b/>
-          <w:sz w:val="24"/>
-          <w:szCs w:val="24"/>
-        </w:rPr>
-        <w:t xml:space="preserve"> </w:t>
+        <w:t>Scoring</w:t>
       </w:r>
     </w:p>
     <w:p>
       <w:pPr>
         <w:pStyle w:val="ListParagraph"/>
         <w:rPr>
-          <w:i/>
-          <w:sz w:val="24"/>
-          <w:szCs w:val="24"/>
-        </w:rPr>
-      </w:pPr>
-      <w:r>
-        <w:rPr>
-          <w:i/>
-          <w:sz w:val="24"/>
-          <w:szCs w:val="24"/>
-        </w:rPr>
-        <w:t>(</w:t>
-      </w:r>
-      <w:r>
-        <w:rPr>
-          <w:i/>
-          <w:sz w:val="24"/>
-          <w:szCs w:val="24"/>
-        </w:rPr>
-        <w:t xml:space="preserve">Describe </w:t>
-      </w:r>
-      <w:r>
-        <w:rPr>
-          <w:i/>
-          <w:sz w:val="24"/>
-          <w:szCs w:val="24"/>
-        </w:rPr>
-        <w:t xml:space="preserve">Your Game </w:t>
-      </w:r>
-      <w:r>
-        <w:rPr>
-          <w:i/>
-          <w:sz w:val="24"/>
-          <w:szCs w:val="24"/>
-        </w:rPr>
-        <w:t>Environment)</w:t>
+          <w:sz w:val="24"/>
+          <w:szCs w:val="24"/>
+        </w:rPr>
+      </w:pPr>
+      <w:r>
+        <w:rPr>
+          <w:sz w:val="24"/>
+          <w:szCs w:val="24"/>
+        </w:rPr>
+        <w:t>The player scores 10 points by killing each enemy, while picking up items on the floor gives him an additional 20 points.</w:t>
       </w:r>
     </w:p>
     <w:p>
       <w:pPr>
         <w:pStyle w:val="ListParagraph"/>
         <w:rPr>
-          <w:b/>
-          <w:sz w:val="24"/>
-          <w:szCs w:val="24"/>
-        </w:rPr>
-      </w:pPr>
-    </w:p>
-    <w:p>
-      <w:pPr>
-        <w:rPr>
-          <w:b/>
-          <w:sz w:val="24"/>
-          <w:szCs w:val="24"/>
-        </w:rPr>
-      </w:pPr>
-    </w:p>
-    <w:p>
-      <w:pPr>
-        <w:pStyle w:val="ListParagraph"/>
-        <w:numPr>
-          <w:ilvl w:val="0"/>
-          <w:numId w:val="1"/>
-        </w:numPr>
-        <w:rPr>
-          <w:b/>
-          <w:sz w:val="24"/>
-          <w:szCs w:val="24"/>
-        </w:rPr>
-      </w:pPr>
-      <w:r>
-        <w:rPr>
-          <w:b/>
-          <w:sz w:val="24"/>
-          <w:szCs w:val="24"/>
-        </w:rPr>
-        <w:t xml:space="preserve">Levels </w:t>
-      </w:r>
-    </w:p>
-    <w:p>
-      <w:pPr>
-        <w:pStyle w:val="ListParagraph"/>
-        <w:rPr>
-          <w:i/>
-          <w:sz w:val="24"/>
-          <w:szCs w:val="24"/>
-        </w:rPr>
-      </w:pPr>
-      <w:r>
-        <w:rPr>
-          <w:i/>
-          <w:sz w:val="24"/>
-          <w:szCs w:val="24"/>
-        </w:rPr>
-        <w:t>(Describe Each of your game levels)</w:t>
-      </w:r>
-    </w:p>
-    <w:p>
-      <w:pPr>
-        <w:rPr>
-          <w:b/>
-          <w:sz w:val="24"/>
-          <w:szCs w:val="24"/>
-        </w:rPr>
-      </w:pPr>
-    </w:p>
-    <w:p>
-      <w:pPr>
-        <w:pStyle w:val="ListParagraph"/>
-        <w:numPr>
-          <w:ilvl w:val="0"/>
-          <w:numId w:val="1"/>
-        </w:numPr>
-        <w:rPr>
-          <w:b/>
-          <w:sz w:val="24"/>
-          <w:szCs w:val="24"/>
-        </w:rPr>
-      </w:pPr>
-      <w:r>
-        <w:rPr>
-          <w:b/>
-          <w:sz w:val="24"/>
-          <w:szCs w:val="24"/>
-        </w:rPr>
-        <w:t>Game Progression</w:t>
-      </w:r>
-    </w:p>
-    <w:p>
-      <w:pPr>
-        <w:rPr>
-          <w:b/>
-          <w:sz w:val="24"/>
-          <w:szCs w:val="24"/>
-        </w:rPr>
-      </w:pPr>
-    </w:p>
-    <w:p>
-      <w:pPr>
-        <w:pStyle w:val="ListParagraph"/>
-        <w:numPr>
-          <w:ilvl w:val="0"/>
-          <w:numId w:val="1"/>
-        </w:numPr>
-        <w:rPr>
-          <w:b/>
-          <w:sz w:val="24"/>
-          <w:szCs w:val="24"/>
-        </w:rPr>
-      </w:pPr>
-      <w:r>
-        <w:rPr>
-          <w:b/>
-          <w:sz w:val="24"/>
-          <w:szCs w:val="24"/>
-        </w:rPr>
-        <w:t>Characters</w:t>
-      </w:r>
-    </w:p>
-    <w:p>
-      <w:pPr>
-        <w:ind w:firstLine="720"/>
-        <w:rPr>
-          <w:i/>
-          <w:sz w:val="24"/>
-          <w:szCs w:val="24"/>
-        </w:rPr>
-      </w:pPr>
-      <w:r>
-        <w:rPr>
-          <w:i/>
-          <w:sz w:val="24"/>
-          <w:szCs w:val="24"/>
-        </w:rPr>
-        <w:t>(</w:t>
-      </w:r>
-      <w:r>
-        <w:rPr>
-          <w:i/>
-          <w:sz w:val="24"/>
-          <w:szCs w:val="24"/>
-        </w:rPr>
-        <w:t>Describe Your game avatar if applicable)</w:t>
-      </w:r>
-    </w:p>
-    <w:p>
-      <w:pPr>
-        <w:rPr>
-          <w:b/>
-          <w:sz w:val="24"/>
-          <w:szCs w:val="24"/>
-        </w:rPr>
-      </w:pPr>
-    </w:p>
-    <w:p>
-      <w:pPr>
-        <w:pStyle w:val="ListParagraph"/>
-        <w:numPr>
-          <w:ilvl w:val="0"/>
-          <w:numId w:val="1"/>
-        </w:numPr>
-        <w:rPr>
-          <w:b/>
-          <w:sz w:val="24"/>
-          <w:szCs w:val="24"/>
-        </w:rPr>
-      </w:pPr>
-      <w:r>
-        <w:rPr>
-          <w:b/>
-          <w:sz w:val="24"/>
-          <w:szCs w:val="24"/>
-        </w:rPr>
-        <w:t>Non-player Characters</w:t>
-      </w:r>
-    </w:p>
-    <w:p>
-      <w:pPr>
-        <w:pStyle w:val="ListParagraph"/>
-        <w:rPr>
-          <w:sz w:val="24"/>
-          <w:szCs w:val="24"/>
-        </w:rPr>
-      </w:pPr>
-      <w:r>
-        <w:rPr>
-          <w:sz w:val="24"/>
-          <w:szCs w:val="24"/>
-        </w:rPr>
-        <w:t>(</w:t>
-      </w:r>
-      <w:r>
-        <w:rPr>
-          <w:sz w:val="24"/>
-          <w:szCs w:val="24"/>
-        </w:rPr>
-        <w:t xml:space="preserve">Describe </w:t>
-      </w:r>
-      <w:r>
-        <w:rPr>
-          <w:sz w:val="24"/>
-          <w:szCs w:val="24"/>
-        </w:rPr>
-        <w:t>Any Computer controlled Allies</w:t>
-      </w:r>
-      <w:r>
-        <w:rPr>
-          <w:sz w:val="24"/>
-          <w:szCs w:val="24"/>
-        </w:rPr>
-        <w:t xml:space="preserve"> and how they work</w:t>
-      </w:r>
-      <w:r>
-        <w:rPr>
-          <w:sz w:val="24"/>
-          <w:szCs w:val="24"/>
-        </w:rPr>
-        <w:t>)</w:t>
-      </w:r>
-    </w:p>
-    <w:p>
-      <w:pPr>
-        <w:rPr>
-          <w:b/>
-          <w:sz w:val="24"/>
-          <w:szCs w:val="24"/>
-        </w:rPr>
-      </w:pPr>
-    </w:p>
-    <w:p>
-      <w:pPr>
-        <w:pStyle w:val="ListParagraph"/>
-        <w:numPr>
-          <w:ilvl w:val="0"/>
-          <w:numId w:val="1"/>
-        </w:numPr>
-        <w:rPr>
-          <w:b/>
-          <w:sz w:val="24"/>
-          <w:szCs w:val="24"/>
-        </w:rPr>
-      </w:pPr>
-      <w:r>
-        <w:rPr>
-          <w:b/>
-          <w:sz w:val="24"/>
-          <w:szCs w:val="24"/>
-        </w:rPr>
-        <w:t>Enemies</w:t>
-      </w:r>
-    </w:p>
-    <w:p>
-      <w:pPr>
-        <w:pStyle w:val="ListParagraph"/>
-        <w:rPr>
-          <w:i/>
-          <w:sz w:val="24"/>
-          <w:szCs w:val="24"/>
-        </w:rPr>
-      </w:pPr>
-      <w:r>
-        <w:rPr>
-          <w:i/>
-          <w:sz w:val="24"/>
-          <w:szCs w:val="24"/>
-        </w:rPr>
-        <w:t>(Describe computer-generated enemies and boss monsters)</w:t>
-      </w:r>
-    </w:p>
-    <w:p>
-      <w:pPr>
-        <w:rPr>
-          <w:b/>
-          <w:sz w:val="24"/>
-          <w:szCs w:val="24"/>
-        </w:rPr>
-      </w:pPr>
-    </w:p>
-    <w:p>
-      <w:pPr>
-        <w:pStyle w:val="ListParagraph"/>
-        <w:numPr>
-          <w:ilvl w:val="0"/>
-          <w:numId w:val="1"/>
-        </w:numPr>
-        <w:rPr>
-          <w:b/>
-          <w:sz w:val="24"/>
-          <w:szCs w:val="24"/>
-        </w:rPr>
-      </w:pPr>
-      <w:r>
-        <w:rPr>
-          <w:b/>
-          <w:sz w:val="24"/>
-          <w:szCs w:val="24"/>
-        </w:rPr>
-        <w:t>Weapons</w:t>
-      </w:r>
-    </w:p>
-    <w:p>
-      <w:pPr>
-        <w:pStyle w:val="ListParagraph"/>
-        <w:rPr>
-          <w:i/>
-          <w:sz w:val="24"/>
-          <w:szCs w:val="24"/>
-        </w:rPr>
-      </w:pPr>
-      <w:r>
-        <w:rPr>
-          <w:i/>
-          <w:sz w:val="24"/>
-          <w:szCs w:val="24"/>
-        </w:rPr>
-        <w:t>(Describe any weapons available to the user)</w:t>
-      </w:r>
-    </w:p>
-    <w:p>
-      <w:pPr>
-        <w:rPr>
-          <w:b/>
-          <w:sz w:val="24"/>
-          <w:szCs w:val="24"/>
-        </w:rPr>
-      </w:pPr>
-    </w:p>
-    <w:p>
-      <w:pPr>
-        <w:pStyle w:val="ListParagraph"/>
-        <w:numPr>
-          <w:ilvl w:val="0"/>
-          <w:numId w:val="1"/>
-        </w:numPr>
-        <w:rPr>
-          <w:b/>
-          <w:sz w:val="24"/>
-          <w:szCs w:val="24"/>
-        </w:rPr>
-      </w:pPr>
-      <w:r>
-        <w:rPr>
-          <w:b/>
-          <w:sz w:val="24"/>
-          <w:szCs w:val="24"/>
-        </w:rPr>
-        <w:t>Items</w:t>
-      </w:r>
-    </w:p>
-    <w:p>
-      <w:pPr>
-        <w:pStyle w:val="ListParagraph"/>
-        <w:rPr>
-          <w:i/>
-          <w:sz w:val="24"/>
-          <w:szCs w:val="24"/>
-        </w:rPr>
-      </w:pPr>
-      <w:r>
-        <w:rPr>
-          <w:i/>
-          <w:sz w:val="24"/>
-          <w:szCs w:val="24"/>
-        </w:rPr>
-        <w:t>(Describe any in-game items that can help or hinder the user)</w:t>
-      </w:r>
-    </w:p>
-    <w:p>
-      <w:pPr>
-        <w:rPr>
-          <w:b/>
-          <w:sz w:val="24"/>
-          <w:szCs w:val="24"/>
-        </w:rPr>
-      </w:pPr>
-    </w:p>
-    <w:p>
-      <w:pPr>
-        <w:pStyle w:val="ListParagraph"/>
-        <w:numPr>
-          <w:ilvl w:val="0"/>
-          <w:numId w:val="1"/>
-        </w:numPr>
-        <w:rPr>
-          <w:b/>
-          <w:sz w:val="24"/>
-          <w:szCs w:val="24"/>
-        </w:rPr>
-      </w:pPr>
-      <w:r>
-        <w:rPr>
-          <w:b/>
-          <w:sz w:val="24"/>
-          <w:szCs w:val="24"/>
-        </w:rPr>
-        <w:t>Abilities</w:t>
-      </w:r>
-    </w:p>
-    <w:p>
-      <w:pPr>
-        <w:rPr>
-          <w:b/>
-          <w:sz w:val="24"/>
-          <w:szCs w:val="24"/>
-        </w:rPr>
-      </w:pPr>
-    </w:p>
-    <w:p>
-      <w:pPr>
-        <w:pStyle w:val="ListParagraph"/>
-        <w:numPr>
-          <w:ilvl w:val="0"/>
-          <w:numId w:val="1"/>
-        </w:numPr>
-        <w:rPr>
-          <w:b/>
-          <w:sz w:val="24"/>
-          <w:szCs w:val="24"/>
-        </w:rPr>
-      </w:pPr>
-      <w:r>
-        <w:rPr>
-          <w:b/>
-          <w:sz w:val="24"/>
-          <w:szCs w:val="24"/>
-        </w:rPr>
-        <w:lastRenderedPageBreak/>
-        <w:t>Vehicles</w:t>
-      </w:r>
-    </w:p>
-    <w:p>
-      <w:pPr>
-        <w:pStyle w:val="ListParagraph"/>
-        <w:rPr>
-          <w:b/>
-          <w:sz w:val="24"/>
-          <w:szCs w:val="24"/>
-        </w:rPr>
-      </w:pPr>
-    </w:p>
-    <w:p>
-      <w:pPr>
-        <w:rPr>
-          <w:b/>
-          <w:sz w:val="24"/>
-          <w:szCs w:val="24"/>
-        </w:rPr>
-      </w:pPr>
-    </w:p>
-    <w:p>
-      <w:pPr>
-        <w:pStyle w:val="ListParagraph"/>
-        <w:numPr>
-          <w:ilvl w:val="0"/>
-          <w:numId w:val="1"/>
-        </w:numPr>
-        <w:rPr>
-          <w:b/>
-          <w:sz w:val="24"/>
-          <w:szCs w:val="24"/>
-        </w:rPr>
-      </w:pPr>
-      <w:r>
-        <w:rPr>
-          <w:b/>
-          <w:sz w:val="24"/>
-          <w:szCs w:val="24"/>
-        </w:rPr>
-        <w:t>Script</w:t>
-      </w:r>
-    </w:p>
-    <w:p>
-      <w:pPr>
-        <w:rPr>
-          <w:b/>
-          <w:sz w:val="24"/>
-          <w:szCs w:val="24"/>
-        </w:rPr>
-      </w:pPr>
-    </w:p>
-    <w:p>
-      <w:pPr>
-        <w:pStyle w:val="ListParagraph"/>
-        <w:numPr>
-          <w:ilvl w:val="0"/>
-          <w:numId w:val="1"/>
-        </w:numPr>
-        <w:rPr>
-          <w:b/>
-          <w:sz w:val="24"/>
-          <w:szCs w:val="24"/>
-        </w:rPr>
-      </w:pPr>
-      <w:r>
-        <w:rPr>
-          <w:b/>
-          <w:sz w:val="24"/>
-          <w:szCs w:val="24"/>
-        </w:rPr>
-        <w:t>Scoring</w:t>
-      </w:r>
-    </w:p>
-    <w:p>
-      <w:pPr>
-        <w:rPr>
-          <w:b/>
-          <w:sz w:val="24"/>
-          <w:szCs w:val="24"/>
-        </w:rPr>
-      </w:pPr>
-    </w:p>
-    <w:p>
-      <w:pPr>
-        <w:pStyle w:val="ListParagraph"/>
-        <w:numPr>
-          <w:ilvl w:val="0"/>
-          <w:numId w:val="1"/>
-        </w:numPr>
-        <w:rPr>
-          <w:b/>
-          <w:sz w:val="24"/>
-          <w:szCs w:val="24"/>
-        </w:rPr>
-      </w:pPr>
-      <w:r>
-        <w:rPr>
-          <w:b/>
-          <w:sz w:val="24"/>
-          <w:szCs w:val="24"/>
-        </w:rPr>
-        <w:t>Puzzles/Mini-games</w:t>
-      </w:r>
-    </w:p>
-    <w:p>
-      <w:pPr>
-        <w:rPr>
-          <w:b/>
-          <w:sz w:val="24"/>
-          <w:szCs w:val="24"/>
-        </w:rPr>
-      </w:pPr>
-    </w:p>
-    <w:p>
-      <w:pPr>
-        <w:pStyle w:val="ListParagraph"/>
-        <w:numPr>
-          <w:ilvl w:val="0"/>
-          <w:numId w:val="1"/>
-        </w:numPr>
-        <w:rPr>
-          <w:b/>
-          <w:sz w:val="24"/>
-          <w:szCs w:val="24"/>
-        </w:rPr>
-      </w:pPr>
-      <w:r>
-        <w:rPr>
-          <w:b/>
-          <w:sz w:val="24"/>
-          <w:szCs w:val="24"/>
-        </w:rPr>
-        <w:t>Bonuses</w:t>
-      </w:r>
-    </w:p>
-    <w:p>
-      <w:pPr>
-        <w:rPr>
-          <w:b/>
-          <w:sz w:val="24"/>
-          <w:szCs w:val="24"/>
-        </w:rPr>
-      </w:pPr>
-    </w:p>
-    <w:p>
-      <w:pPr>
-        <w:pStyle w:val="ListParagraph"/>
-        <w:numPr>
-          <w:ilvl w:val="0"/>
-          <w:numId w:val="1"/>
-        </w:numPr>
-        <w:rPr>
-          <w:b/>
-          <w:sz w:val="24"/>
-          <w:szCs w:val="24"/>
-        </w:rPr>
-      </w:pPr>
-      <w:r>
-        <w:rPr>
-          <w:b/>
-          <w:sz w:val="24"/>
-          <w:szCs w:val="24"/>
-        </w:rPr>
-        <w:t>Cheat Codes</w:t>
-      </w:r>
-    </w:p>
-    <w:p>
-      <w:pPr>
-        <w:rPr>
-          <w:b/>
           <w:sz w:val="24"/>
           <w:szCs w:val="24"/>
         </w:rPr>
@@ -2359,35 +1753,342 @@
     <w:p>
       <w:pPr>
         <w:pStyle w:val="ListParagraph"/>
+        <w:numPr>
+          <w:ilvl w:val="0"/>
+          <w:numId w:val="2"/>
+        </w:numPr>
         <w:spacing w:after="0"/>
         <w:rPr>
-          <w:i/>
-          <w:sz w:val="24"/>
-          <w:szCs w:val="24"/>
-        </w:rPr>
-      </w:pPr>
-      <w:r>
-        <w:rPr>
-          <w:i/>
-          <w:sz w:val="24"/>
-          <w:szCs w:val="24"/>
-        </w:rPr>
-        <w:t>(Include an index of all your sound clips)</w:t>
+          <w:sz w:val="24"/>
+          <w:szCs w:val="24"/>
+        </w:rPr>
+      </w:pPr>
+      <w:r>
+        <w:rPr>
+          <w:sz w:val="24"/>
+          <w:szCs w:val="24"/>
+        </w:rPr>
+        <w:t>“Player Hurt.wav”</w:t>
       </w:r>
     </w:p>
     <w:p>
       <w:pPr>
         <w:pStyle w:val="ListParagraph"/>
+        <w:numPr>
+          <w:ilvl w:val="1"/>
+          <w:numId w:val="2"/>
+        </w:numPr>
         <w:spacing w:after="0"/>
         <w:rPr>
-          <w:b/>
-          <w:sz w:val="24"/>
-          <w:szCs w:val="24"/>
-        </w:rPr>
-      </w:pPr>
-    </w:p>
-    <w:p>
-      <w:pPr>
+          <w:sz w:val="24"/>
+          <w:szCs w:val="24"/>
+        </w:rPr>
+      </w:pPr>
+      <w:r>
+        <w:rPr>
+          <w:sz w:val="24"/>
+          <w:szCs w:val="24"/>
+        </w:rPr>
+        <w:t>Survival Shooter (Asset Store Package)</w:t>
+      </w:r>
+    </w:p>
+    <w:p>
+      <w:pPr>
+        <w:pStyle w:val="ListParagraph"/>
+        <w:numPr>
+          <w:ilvl w:val="0"/>
+          <w:numId w:val="2"/>
+        </w:numPr>
+        <w:spacing w:after="0"/>
+        <w:rPr>
+          <w:sz w:val="24"/>
+          <w:szCs w:val="24"/>
+        </w:rPr>
+      </w:pPr>
+      <w:r>
+        <w:rPr>
+          <w:sz w:val="24"/>
+          <w:szCs w:val="24"/>
+        </w:rPr>
+        <w:t>“</w:t>
+      </w:r>
+      <w:r>
+        <w:rPr>
+          <w:sz w:val="24"/>
+          <w:szCs w:val="24"/>
+        </w:rPr>
+        <w:t>Player</w:t>
+      </w:r>
+      <w:r>
+        <w:rPr>
+          <w:sz w:val="24"/>
+          <w:szCs w:val="24"/>
+        </w:rPr>
+        <w:t xml:space="preserve"> </w:t>
+      </w:r>
+      <w:r>
+        <w:rPr>
+          <w:sz w:val="24"/>
+          <w:szCs w:val="24"/>
+        </w:rPr>
+        <w:t>Death</w:t>
+      </w:r>
+      <w:r>
+        <w:rPr>
+          <w:sz w:val="24"/>
+          <w:szCs w:val="24"/>
+        </w:rPr>
+        <w:t>.wav</w:t>
+      </w:r>
+      <w:r>
+        <w:rPr>
+          <w:sz w:val="24"/>
+          <w:szCs w:val="24"/>
+        </w:rPr>
+        <w:t>”</w:t>
+      </w:r>
+    </w:p>
+    <w:p>
+      <w:pPr>
+        <w:pStyle w:val="ListParagraph"/>
+        <w:numPr>
+          <w:ilvl w:val="1"/>
+          <w:numId w:val="2"/>
+        </w:numPr>
+        <w:spacing w:after="0"/>
+        <w:rPr>
+          <w:sz w:val="24"/>
+          <w:szCs w:val="24"/>
+        </w:rPr>
+      </w:pPr>
+      <w:r>
+        <w:rPr>
+          <w:sz w:val="24"/>
+          <w:szCs w:val="24"/>
+        </w:rPr>
+        <w:t>Survival Shooter (Asset Store Package)</w:t>
+      </w:r>
+    </w:p>
+    <w:p>
+      <w:pPr>
+        <w:pStyle w:val="ListParagraph"/>
+        <w:numPr>
+          <w:ilvl w:val="0"/>
+          <w:numId w:val="2"/>
+        </w:numPr>
+        <w:spacing w:after="0"/>
+        <w:rPr>
+          <w:sz w:val="24"/>
+          <w:szCs w:val="24"/>
+        </w:rPr>
+      </w:pPr>
+      <w:r>
+        <w:rPr>
+          <w:sz w:val="24"/>
+          <w:szCs w:val="24"/>
+        </w:rPr>
+        <w:t>“</w:t>
+      </w:r>
+      <w:r>
+        <w:rPr>
+          <w:sz w:val="24"/>
+          <w:szCs w:val="24"/>
+        </w:rPr>
+        <w:t>Player</w:t>
+      </w:r>
+      <w:r>
+        <w:rPr>
+          <w:sz w:val="24"/>
+          <w:szCs w:val="24"/>
+        </w:rPr>
+        <w:t xml:space="preserve"> </w:t>
+      </w:r>
+      <w:r>
+        <w:rPr>
+          <w:sz w:val="24"/>
+          <w:szCs w:val="24"/>
+        </w:rPr>
+        <w:t>Gun</w:t>
+      </w:r>
+      <w:r>
+        <w:rPr>
+          <w:sz w:val="24"/>
+          <w:szCs w:val="24"/>
+        </w:rPr>
+        <w:t>.wav”</w:t>
+      </w:r>
+    </w:p>
+    <w:p>
+      <w:pPr>
+        <w:pStyle w:val="ListParagraph"/>
+        <w:numPr>
+          <w:ilvl w:val="1"/>
+          <w:numId w:val="2"/>
+        </w:numPr>
+        <w:spacing w:after="0"/>
+        <w:rPr>
+          <w:sz w:val="24"/>
+          <w:szCs w:val="24"/>
+        </w:rPr>
+      </w:pPr>
+      <w:r>
+        <w:rPr>
+          <w:sz w:val="24"/>
+          <w:szCs w:val="24"/>
+        </w:rPr>
+        <w:t>Survival Shooter (Asset Store Package)</w:t>
+      </w:r>
+    </w:p>
+    <w:p>
+      <w:pPr>
+        <w:pStyle w:val="ListParagraph"/>
+        <w:numPr>
+          <w:ilvl w:val="0"/>
+          <w:numId w:val="2"/>
+        </w:numPr>
+        <w:spacing w:after="0"/>
+        <w:rPr>
+          <w:sz w:val="24"/>
+          <w:szCs w:val="24"/>
+        </w:rPr>
+      </w:pPr>
+      <w:r>
+        <w:rPr>
+          <w:sz w:val="24"/>
+          <w:szCs w:val="24"/>
+        </w:rPr>
+        <w:t>“</w:t>
+      </w:r>
+      <w:r>
+        <w:rPr>
+          <w:sz w:val="24"/>
+          <w:szCs w:val="24"/>
+        </w:rPr>
+        <w:t>ZomB</w:t>
+      </w:r>
+      <w:r>
+        <w:rPr>
+          <w:sz w:val="24"/>
+          <w:szCs w:val="24"/>
+        </w:rPr>
+        <w:t>unny H</w:t>
+      </w:r>
+      <w:r>
+        <w:rPr>
+          <w:sz w:val="24"/>
+          <w:szCs w:val="24"/>
+        </w:rPr>
+        <w:t>urt.wav”</w:t>
+      </w:r>
+    </w:p>
+    <w:p>
+      <w:pPr>
+        <w:pStyle w:val="ListParagraph"/>
+        <w:numPr>
+          <w:ilvl w:val="1"/>
+          <w:numId w:val="2"/>
+        </w:numPr>
+        <w:spacing w:after="0"/>
+        <w:rPr>
+          <w:sz w:val="24"/>
+          <w:szCs w:val="24"/>
+        </w:rPr>
+      </w:pPr>
+      <w:r>
+        <w:rPr>
+          <w:sz w:val="24"/>
+          <w:szCs w:val="24"/>
+        </w:rPr>
+        <w:t>Survival Shooter (Asset Store Package)</w:t>
+      </w:r>
+    </w:p>
+    <w:p>
+      <w:pPr>
+        <w:pStyle w:val="ListParagraph"/>
+        <w:numPr>
+          <w:ilvl w:val="0"/>
+          <w:numId w:val="2"/>
+        </w:numPr>
+        <w:spacing w:after="0"/>
+        <w:rPr>
+          <w:sz w:val="24"/>
+          <w:szCs w:val="24"/>
+        </w:rPr>
+      </w:pPr>
+      <w:r>
+        <w:rPr>
+          <w:sz w:val="24"/>
+          <w:szCs w:val="24"/>
+        </w:rPr>
+        <w:t>“ZomBunny Death.wav”</w:t>
+      </w:r>
+    </w:p>
+    <w:p>
+      <w:pPr>
+        <w:pStyle w:val="ListParagraph"/>
+        <w:numPr>
+          <w:ilvl w:val="1"/>
+          <w:numId w:val="2"/>
+        </w:numPr>
+        <w:spacing w:after="0"/>
+        <w:rPr>
+          <w:sz w:val="24"/>
+          <w:szCs w:val="24"/>
+        </w:rPr>
+      </w:pPr>
+      <w:r>
+        <w:rPr>
+          <w:sz w:val="24"/>
+          <w:szCs w:val="24"/>
+        </w:rPr>
+        <w:t>Survival Shooter (Asset Store Package)</w:t>
+      </w:r>
+    </w:p>
+    <w:p>
+      <w:pPr>
+        <w:pStyle w:val="ListParagraph"/>
+        <w:numPr>
+          <w:ilvl w:val="0"/>
+          <w:numId w:val="2"/>
+        </w:numPr>
+        <w:spacing w:after="0"/>
+        <w:rPr>
+          <w:sz w:val="24"/>
+          <w:szCs w:val="24"/>
+        </w:rPr>
+      </w:pPr>
+      <w:r>
+        <w:rPr>
+          <w:sz w:val="24"/>
+          <w:szCs w:val="24"/>
+        </w:rPr>
+        <w:t>“Backgorund Muscie.mp3”</w:t>
+      </w:r>
+    </w:p>
+    <w:p>
+      <w:pPr>
+        <w:pStyle w:val="ListParagraph"/>
+        <w:numPr>
+          <w:ilvl w:val="1"/>
+          <w:numId w:val="2"/>
+        </w:numPr>
+        <w:spacing w:after="0"/>
+        <w:rPr>
+          <w:sz w:val="24"/>
+          <w:szCs w:val="24"/>
+        </w:rPr>
+      </w:pPr>
+      <w:r>
+        <w:rPr>
+          <w:sz w:val="24"/>
+          <w:szCs w:val="24"/>
+        </w:rPr>
+        <w:t>Survival Shooter (Asset Store Package)</w:t>
+      </w:r>
+    </w:p>
+    <w:p>
+      <w:pPr>
+        <w:pStyle w:val="ListParagraph"/>
         <w:rPr>
           <w:b/>
           <w:sz w:val="24"/>
@@ -2436,42 +2137,402 @@
     <w:p>
       <w:pPr>
         <w:pStyle w:val="ListParagraph"/>
+        <w:numPr>
+          <w:ilvl w:val="0"/>
+          <w:numId w:val="2"/>
+        </w:numPr>
+        <w:spacing w:after="0"/>
+        <w:rPr>
+          <w:sz w:val="24"/>
+          <w:szCs w:val="24"/>
+        </w:rPr>
+      </w:pPr>
+      <w:r>
+        <w:rPr>
+          <w:sz w:val="24"/>
+          <w:szCs w:val="24"/>
+        </w:rPr>
+        <w:t xml:space="preserve">“Zombunny” prefab and material were downloaded </w:t>
+      </w:r>
+      <w:r>
+        <w:rPr>
+          <w:sz w:val="24"/>
+          <w:szCs w:val="24"/>
+        </w:rPr>
+        <w:t xml:space="preserve">under </w:t>
+      </w:r>
+      <w:r>
+        <w:rPr>
+          <w:sz w:val="24"/>
+          <w:szCs w:val="24"/>
+        </w:rPr>
+        <w:t xml:space="preserve">the package </w:t>
+      </w:r>
+      <w:r>
         <w:rPr>
           <w:i/>
           <w:sz w:val="24"/>
           <w:szCs w:val="24"/>
         </w:rPr>
-      </w:pPr>
+        <w:t>Survival Shooter</w:t>
+      </w:r>
+      <w:r>
+        <w:rPr>
+          <w:sz w:val="24"/>
+          <w:szCs w:val="24"/>
+        </w:rPr>
+        <w:t xml:space="preserve"> </w:t>
+      </w:r>
+      <w:r>
+        <w:rPr>
+          <w:sz w:val="24"/>
+          <w:szCs w:val="24"/>
+        </w:rPr>
+        <w:t>(</w:t>
+      </w:r>
+      <w:r>
+        <w:rPr>
+          <w:sz w:val="24"/>
+          <w:szCs w:val="24"/>
+        </w:rPr>
+        <w:t xml:space="preserve">an </w:t>
+      </w:r>
+      <w:r>
+        <w:rPr>
+          <w:sz w:val="24"/>
+          <w:szCs w:val="24"/>
+        </w:rPr>
+        <w:t>Asset Store Package)</w:t>
+      </w:r>
+    </w:p>
+    <w:p>
+      <w:pPr>
+        <w:pStyle w:val="ListParagraph"/>
+        <w:numPr>
+          <w:ilvl w:val="0"/>
+          <w:numId w:val="2"/>
+        </w:numPr>
+        <w:rPr>
+          <w:sz w:val="24"/>
+          <w:szCs w:val="24"/>
+        </w:rPr>
+      </w:pPr>
+      <w:r>
+        <w:rPr>
+          <w:sz w:val="24"/>
+          <w:szCs w:val="24"/>
+        </w:rPr>
+        <w:t xml:space="preserve">“Player” prefab and material were downloaded </w:t>
+      </w:r>
+      <w:r>
+        <w:rPr>
+          <w:sz w:val="24"/>
+          <w:szCs w:val="24"/>
+        </w:rPr>
+        <w:t xml:space="preserve">under </w:t>
+      </w:r>
+      <w:r>
+        <w:rPr>
+          <w:sz w:val="24"/>
+          <w:szCs w:val="24"/>
+        </w:rPr>
+        <w:t>the package</w:t>
+      </w:r>
+      <w:r>
+        <w:rPr>
+          <w:sz w:val="24"/>
+          <w:szCs w:val="24"/>
+        </w:rPr>
+        <w:t xml:space="preserve"> </w:t>
+      </w:r>
       <w:r>
         <w:rPr>
           <w:i/>
           <w:sz w:val="24"/>
           <w:szCs w:val="24"/>
         </w:rPr>
-        <w:t>(Include an index of all your graphic and video assets here)</w:t>
+        <w:t>Survival Shooter</w:t>
+      </w:r>
+      <w:r>
+        <w:rPr>
+          <w:sz w:val="24"/>
+          <w:szCs w:val="24"/>
+        </w:rPr>
+        <w:t xml:space="preserve"> </w:t>
+      </w:r>
+      <w:r>
+        <w:rPr>
+          <w:sz w:val="24"/>
+          <w:szCs w:val="24"/>
+        </w:rPr>
+        <w:t>(</w:t>
+      </w:r>
+      <w:r>
+        <w:rPr>
+          <w:sz w:val="24"/>
+          <w:szCs w:val="24"/>
+        </w:rPr>
+        <w:t xml:space="preserve">an </w:t>
+      </w:r>
+      <w:r>
+        <w:rPr>
+          <w:sz w:val="24"/>
+          <w:szCs w:val="24"/>
+        </w:rPr>
+        <w:t>Asset Store Package)</w:t>
       </w:r>
     </w:p>
     <w:p>
       <w:pPr>
         <w:pStyle w:val="ListParagraph"/>
-        <w:rPr>
-          <w:sz w:val="24"/>
-          <w:szCs w:val="24"/>
-        </w:rPr>
-      </w:pPr>
-      <w:r>
-        <w:rPr>
-          <w:sz w:val="24"/>
-          <w:szCs w:val="24"/>
-        </w:rPr>
-        <w:t>The dungeon and the zombie character are from Unity’s Asset Store.</w:t>
+        <w:numPr>
+          <w:ilvl w:val="0"/>
+          <w:numId w:val="2"/>
+        </w:numPr>
+        <w:rPr>
+          <w:sz w:val="24"/>
+          <w:szCs w:val="24"/>
+        </w:rPr>
+      </w:pPr>
+      <w:r>
+        <w:rPr>
+          <w:sz w:val="24"/>
+          <w:szCs w:val="24"/>
+        </w:rPr>
+        <w:t xml:space="preserve">“Floor” was a small portion that came from the “Environment” prefab </w:t>
+      </w:r>
+      <w:r>
+        <w:rPr>
+          <w:sz w:val="24"/>
+          <w:szCs w:val="24"/>
+        </w:rPr>
+        <w:t xml:space="preserve">under </w:t>
+      </w:r>
+      <w:r>
+        <w:rPr>
+          <w:sz w:val="24"/>
+          <w:szCs w:val="24"/>
+        </w:rPr>
+        <w:t>the package</w:t>
+      </w:r>
+      <w:r>
+        <w:rPr>
+          <w:sz w:val="24"/>
+          <w:szCs w:val="24"/>
+        </w:rPr>
+        <w:t xml:space="preserve"> </w:t>
+      </w:r>
+      <w:r>
+        <w:rPr>
+          <w:i/>
+          <w:sz w:val="24"/>
+          <w:szCs w:val="24"/>
+        </w:rPr>
+        <w:t>Survival Shooter</w:t>
+      </w:r>
+      <w:r>
+        <w:rPr>
+          <w:sz w:val="24"/>
+          <w:szCs w:val="24"/>
+        </w:rPr>
+        <w:t xml:space="preserve"> (</w:t>
+      </w:r>
+      <w:r>
+        <w:rPr>
+          <w:sz w:val="24"/>
+          <w:szCs w:val="24"/>
+        </w:rPr>
+        <w:t xml:space="preserve">an </w:t>
+      </w:r>
+      <w:r>
+        <w:rPr>
+          <w:sz w:val="24"/>
+          <w:szCs w:val="24"/>
+        </w:rPr>
+        <w:t>Asset Store Package)</w:t>
+      </w:r>
+    </w:p>
+    <w:p>
+      <w:pPr>
+        <w:pStyle w:val="ListParagraph"/>
+        <w:numPr>
+          <w:ilvl w:val="0"/>
+          <w:numId w:val="2"/>
+        </w:numPr>
+        <w:rPr>
+          <w:sz w:val="24"/>
+          <w:szCs w:val="24"/>
+        </w:rPr>
+      </w:pPr>
+      <w:r>
+        <w:rPr>
+          <w:sz w:val="24"/>
+          <w:szCs w:val="24"/>
+        </w:rPr>
+        <w:lastRenderedPageBreak/>
+        <w:t>“</w:t>
+      </w:r>
+      <w:r>
+        <w:rPr>
+          <w:sz w:val="24"/>
+          <w:szCs w:val="24"/>
+        </w:rPr>
+        <w:t xml:space="preserve">GunParticles” and the “HitParticles” </w:t>
+      </w:r>
+      <w:r>
+        <w:rPr>
+          <w:sz w:val="24"/>
+          <w:szCs w:val="24"/>
+        </w:rPr>
+        <w:t xml:space="preserve">prefabs </w:t>
+      </w:r>
+      <w:r>
+        <w:rPr>
+          <w:sz w:val="24"/>
+          <w:szCs w:val="24"/>
+        </w:rPr>
+        <w:t xml:space="preserve">were downloaded </w:t>
+      </w:r>
+      <w:r>
+        <w:rPr>
+          <w:sz w:val="24"/>
+          <w:szCs w:val="24"/>
+        </w:rPr>
+        <w:t xml:space="preserve">under </w:t>
+      </w:r>
+      <w:r>
+        <w:rPr>
+          <w:sz w:val="24"/>
+          <w:szCs w:val="24"/>
+        </w:rPr>
+        <w:t xml:space="preserve">the package </w:t>
+      </w:r>
+      <w:r>
+        <w:rPr>
+          <w:i/>
+          <w:sz w:val="24"/>
+          <w:szCs w:val="24"/>
+        </w:rPr>
+        <w:t>Survival Shooter</w:t>
+      </w:r>
+      <w:r>
+        <w:rPr>
+          <w:sz w:val="24"/>
+          <w:szCs w:val="24"/>
+        </w:rPr>
+        <w:t xml:space="preserve"> (</w:t>
+      </w:r>
+      <w:r>
+        <w:rPr>
+          <w:sz w:val="24"/>
+          <w:szCs w:val="24"/>
+        </w:rPr>
+        <w:t xml:space="preserve">an </w:t>
+      </w:r>
+      <w:r>
+        <w:rPr>
+          <w:sz w:val="24"/>
+          <w:szCs w:val="24"/>
+        </w:rPr>
+        <w:t>Asset Store Package)</w:t>
+      </w:r>
+    </w:p>
+    <w:p>
+      <w:pPr>
+        <w:pStyle w:val="ListParagraph"/>
+        <w:numPr>
+          <w:ilvl w:val="0"/>
+          <w:numId w:val="2"/>
+        </w:numPr>
+        <w:rPr>
+          <w:sz w:val="24"/>
+          <w:szCs w:val="24"/>
+        </w:rPr>
+      </w:pPr>
+      <w:r>
+        <w:rPr>
+          <w:sz w:val="24"/>
+          <w:szCs w:val="24"/>
+        </w:rPr>
+        <w:t>“</w:t>
+      </w:r>
+      <w:r>
+        <w:rPr>
+          <w:sz w:val="24"/>
+          <w:szCs w:val="24"/>
+        </w:rPr>
+        <w:t>Zombear</w:t>
+      </w:r>
+      <w:r>
+        <w:rPr>
+          <w:sz w:val="24"/>
+          <w:szCs w:val="24"/>
+        </w:rPr>
+        <w:t xml:space="preserve">” </w:t>
+      </w:r>
+      <w:r>
+        <w:rPr>
+          <w:sz w:val="24"/>
+          <w:szCs w:val="24"/>
+        </w:rPr>
+        <w:t>prefab</w:t>
+      </w:r>
+      <w:r>
+        <w:rPr>
+          <w:sz w:val="24"/>
+          <w:szCs w:val="24"/>
+        </w:rPr>
+        <w:t xml:space="preserve"> downloaded </w:t>
+      </w:r>
+      <w:r>
+        <w:rPr>
+          <w:sz w:val="24"/>
+          <w:szCs w:val="24"/>
+        </w:rPr>
+        <w:t>under</w:t>
+      </w:r>
+      <w:r>
+        <w:rPr>
+          <w:sz w:val="24"/>
+          <w:szCs w:val="24"/>
+        </w:rPr>
+        <w:t xml:space="preserve"> the package </w:t>
+      </w:r>
+      <w:r>
+        <w:rPr>
+          <w:i/>
+          <w:sz w:val="24"/>
+          <w:szCs w:val="24"/>
+        </w:rPr>
+        <w:t>Survival Shooter</w:t>
+      </w:r>
+      <w:r>
+        <w:rPr>
+          <w:sz w:val="24"/>
+          <w:szCs w:val="24"/>
+        </w:rPr>
+        <w:t xml:space="preserve"> (</w:t>
+      </w:r>
+      <w:r>
+        <w:rPr>
+          <w:sz w:val="24"/>
+          <w:szCs w:val="24"/>
+        </w:rPr>
+        <w:t xml:space="preserve">an </w:t>
+      </w:r>
+      <w:r>
+        <w:rPr>
+          <w:sz w:val="24"/>
+          <w:szCs w:val="24"/>
+        </w:rPr>
+        <w:t>Asset Store Package)</w:t>
       </w:r>
     </w:p>
     <w:sectPr>
-      <w:headerReference w:type="even" r:id="rId14"/>
-      <w:headerReference w:type="default" r:id="rId15"/>
-      <w:footerReference w:type="even" r:id="rId16"/>
-      <w:footerReference w:type="default" r:id="rId17"/>
+      <w:headerReference w:type="even" r:id="rId15"/>
+      <w:headerReference w:type="default" r:id="rId16"/>
+      <w:footerReference w:type="even" r:id="rId17"/>
+      <w:footerReference w:type="default" r:id="rId18"/>
       <w:pgSz w:w="12240" w:h="15840"/>
       <w:pgMar w:top="1440" w:right="1440" w:bottom="1440" w:left="1440" w:header="720" w:footer="720" w:gutter="0"/>
       <w:pgBorders w:offsetFrom="page">
@@ -3819,36 +3880,7 @@
 </file>
 
 <file path=word/glossary/document.xml><?xml version="1.0" encoding="utf-8"?>
-<w:glossaryDocument xmlns:wpc="http://schemas.microsoft.com/office/word/2010/wordprocessingCanvas" xmlns:mc="http://schemas.openxmlformats.org/markup-compatibility/2006" xmlns:o="urn:schemas-microsoft-com:office:office" xmlns:r="http://schemas.openxmlformats.org/officeDocument/2006/relationships" xmlns:m="http://schemas.openxmlformats.org/officeDocument/2006/math" xmlns:v="urn:schemas-microsoft-com:vml" xmlns:wp14="http://schemas.microsoft.com/office/word/2010/wordprocessingDrawing" xmlns:wp="http://schemas.openxmlformats.org/drawingml/2006/wordprocessingDrawing" xmlns:w10="urn:schemas-microsoft-com:office:word" xmlns:w="http://schemas.openxmlformats.org/wordprocessingml/2006/main" xmlns:w14="http://schemas.microsoft.com/office/word/2010/wordml" xmlns:w15="http://schemas.microsoft.com/office/word/2012/wordml" xmlns:wpg="http://schemas.microsoft.com/office/word/2010/wordprocessingGroup" xmlns:wpi="http://schemas.microsoft.com/office/word/2010/wordprocessingInk" xmlns:wne="http://schemas.microsoft.com/office/word/2006/wordml" xmlns:wps="http://schemas.microsoft.com/office/word/2010/wordprocessingShape" mc:Ignorable="w14 w15 wp14">
-  <w:docParts>
-    <w:docPart>
-      <w:docPartPr>
-        <w:name w:val="D520C5D2320443378FA676E8B030C94A"/>
-        <w:category>
-          <w:name w:val="General"/>
-          <w:gallery w:val="placeholder"/>
-        </w:category>
-        <w:types>
-          <w:type w:val="bbPlcHdr"/>
-        </w:types>
-        <w:behaviors>
-          <w:behavior w:val="content"/>
-        </w:behaviors>
-        <w:guid w:val="{7CE7BAF7-DB04-40A8-89E2-66E86C4B9CC5}"/>
-      </w:docPartPr>
-      <w:docPartBody>
-        <w:p>
-          <w:pPr>
-            <w:pStyle w:val="D520C5D2320443378FA676E8B030C94A"/>
-          </w:pPr>
-          <w:r>
-            <w:t>Type chapter title (level 3)</w:t>
-          </w:r>
-        </w:p>
-      </w:docPartBody>
-    </w:docPart>
-  </w:docParts>
-</w:glossaryDocument>
+<w:glossaryDocument xmlns:wpc="http://schemas.microsoft.com/office/word/2010/wordprocessingCanvas" xmlns:mc="http://schemas.openxmlformats.org/markup-compatibility/2006" xmlns:o="urn:schemas-microsoft-com:office:office" xmlns:r="http://schemas.openxmlformats.org/officeDocument/2006/relationships" xmlns:m="http://schemas.openxmlformats.org/officeDocument/2006/math" xmlns:v="urn:schemas-microsoft-com:vml" xmlns:wp14="http://schemas.microsoft.com/office/word/2010/wordprocessingDrawing" xmlns:wp="http://schemas.openxmlformats.org/drawingml/2006/wordprocessingDrawing" xmlns:w10="urn:schemas-microsoft-com:office:word" xmlns:w="http://schemas.openxmlformats.org/wordprocessingml/2006/main" xmlns:w14="http://schemas.microsoft.com/office/word/2010/wordml" xmlns:w15="http://schemas.microsoft.com/office/word/2012/wordml" xmlns:wpg="http://schemas.microsoft.com/office/word/2010/wordprocessingGroup" xmlns:wpi="http://schemas.microsoft.com/office/word/2010/wordprocessingInk" xmlns:wne="http://schemas.microsoft.com/office/word/2006/wordml" xmlns:wps="http://schemas.microsoft.com/office/word/2010/wordprocessingShape" mc:Ignorable="w14 w15 wp14"/>
 </file>
 
 <file path=word/glossary/fontTable.xml><?xml version="1.0" encoding="utf-8"?>
@@ -3944,6 +3976,7 @@
     <w:rsidRoot w:val="00687E69"/>
     <w:rsid w:val="003634B1"/>
     <w:rsid w:val="0049525B"/>
+    <w:rsid w:val="004A4142"/>
     <w:rsid w:val="00687E69"/>
     <w:rsid w:val="008D2CA4"/>
     <w:rsid w:val="00981191"/>
@@ -3953,7 +3986,7 @@
     <w:rsid w:val="00B36E45"/>
     <w:rsid w:val="00CB266F"/>
     <w:rsid w:val="00E45038"/>
-    <w:rsid w:val="00F30E39"/>
+    <w:rsid w:val="00F93102"/>
   </w:rsids>
   <m:mathPr>
     <m:mathFont m:val="Cambria Math"/>
@@ -4830,16 +4863,16 @@
 </file>
 
 <file path=customXml/item2.xml><?xml version="1.0" encoding="utf-8"?>
+<p:properties xmlns:p="http://schemas.microsoft.com/office/2006/metadata/properties" xmlns:xsi="http://www.w3.org/2001/XMLSchema-instance" xmlns:pc="http://schemas.microsoft.com/office/infopath/2007/PartnerControls"/>
+</file>
+
+<file path=customXml/item3.xml><?xml version="1.0" encoding="utf-8"?>
 <?mso-contentType ?>
 <FormTemplates xmlns="http://schemas.microsoft.com/sharepoint/v3/contenttype/forms">
   <Display>DocumentLibraryForm</Display>
   <Edit>AssetEditForm</Edit>
   <New>DocumentLibraryForm</New>
 </FormTemplates>
-</file>
-
-<file path=customXml/item3.xml><?xml version="1.0" encoding="utf-8"?>
-<p:properties xmlns:p="http://schemas.microsoft.com/office/2006/metadata/properties" xmlns:xsi="http://www.w3.org/2001/XMLSchema-instance" xmlns:pc="http://schemas.microsoft.com/office/infopath/2007/PartnerControls"/>
 </file>
 
 <file path=customXml/item4.xml><?xml version="1.0" encoding="utf-8"?>
@@ -4859,18 +4892,18 @@
 </file>
 
 <file path=customXml/itemProps2.xml><?xml version="1.0" encoding="utf-8"?>
-<ds:datastoreItem xmlns:ds="http://schemas.openxmlformats.org/officeDocument/2006/customXml" ds:itemID="{DF8A6096-AC3C-41A5-9CB9-998E1823050B}">
+<ds:datastoreItem xmlns:ds="http://schemas.openxmlformats.org/officeDocument/2006/customXml" ds:itemID="{6BD01D80-C71E-4C35-9EC9-AB4B2A68E7C1}">
   <ds:schemaRefs>
-    <ds:schemaRef ds:uri="http://schemas.microsoft.com/sharepoint/v3/contenttype/forms"/>
+    <ds:schemaRef ds:uri="http://schemas.microsoft.com/office/2006/metadata/properties"/>
+    <ds:schemaRef ds:uri="http://schemas.microsoft.com/office/infopath/2007/PartnerControls"/>
   </ds:schemaRefs>
 </ds:datastoreItem>
 </file>
 
 <file path=customXml/itemProps3.xml><?xml version="1.0" encoding="utf-8"?>
-<ds:datastoreItem xmlns:ds="http://schemas.openxmlformats.org/officeDocument/2006/customXml" ds:itemID="{6BD01D80-C71E-4C35-9EC9-AB4B2A68E7C1}">
+<ds:datastoreItem xmlns:ds="http://schemas.openxmlformats.org/officeDocument/2006/customXml" ds:itemID="{DF8A6096-AC3C-41A5-9CB9-998E1823050B}">
   <ds:schemaRefs>
-    <ds:schemaRef ds:uri="http://schemas.microsoft.com/office/2006/metadata/properties"/>
-    <ds:schemaRef ds:uri="http://schemas.microsoft.com/office/infopath/2007/PartnerControls"/>
+    <ds:schemaRef ds:uri="http://schemas.microsoft.com/sharepoint/v3/contenttype/forms"/>
   </ds:schemaRefs>
 </ds:datastoreItem>
 </file>
@@ -4885,7 +4918,7 @@
 </file>
 
 <file path=customXml/itemProps5.xml><?xml version="1.0" encoding="utf-8"?>
-<ds:datastoreItem xmlns:ds="http://schemas.openxmlformats.org/officeDocument/2006/customXml" ds:itemID="{4647F648-CA0E-4AE3-AFCF-0333D79704A3}">
+<ds:datastoreItem xmlns:ds="http://schemas.openxmlformats.org/officeDocument/2006/customXml" ds:itemID="{35C934F3-60FE-4B55-94FB-A082CE403FDE}">
   <ds:schemaRefs>
     <ds:schemaRef ds:uri="http://schemas.openxmlformats.org/officeDocument/2006/bibliography"/>
   </ds:schemaRefs>

</xml_diff>

<commit_message>
Commit 3 – Added new Audio and Pickup
</commit_message>
<xml_diff>
--- a/Documentation/ExternalDocument-Assignement01-KhandkerHussain.docx
+++ b/Documentation/ExternalDocument-Assignement01-KhandkerHussain.docx
@@ -1085,31 +1085,14 @@
         </w:rPr>
         <w:t>Fixed Enemy AI and enemy prefab</w:t>
       </w:r>
-      <w:bookmarkStart w:id="0" w:name="_GoBack"/>
-      <w:bookmarkEnd w:id="0"/>
-    </w:p>
-    <w:p>
-      <w:pPr>
-        <w:rPr>
-          <w:rFonts w:eastAsia="Times New Roman" w:cs="Consolas"/>
-          <w:sz w:val="24"/>
-          <w:szCs w:val="20"/>
-          <w:lang w:val="en-US" w:eastAsia="en-US"/>
-        </w:rPr>
-      </w:pPr>
-      <w:r>
-        <w:rPr>
-          <w:rFonts w:eastAsia="Times New Roman" w:cs="Consolas"/>
-          <w:sz w:val="24"/>
-          <w:szCs w:val="20"/>
-          <w:lang w:val="en-US" w:eastAsia="en-US"/>
-        </w:rPr>
-        <w:br w:type="page"/>
-      </w:r>
-    </w:p>
-    <w:p>
-      <w:pPr>
-        <w:pStyle w:val="ListParagraph"/>
+    </w:p>
+    <w:p>
+      <w:pPr>
+        <w:pStyle w:val="ListParagraph"/>
+        <w:numPr>
+          <w:ilvl w:val="0"/>
+          <w:numId w:val="2"/>
+        </w:numPr>
         <w:tabs>
           <w:tab w:val="left" w:pos="916"/>
           <w:tab w:val="left" w:pos="1832"/>
@@ -1131,6 +1114,153 @@
         <w:spacing w:before="150" w:after="150" w:line="240" w:lineRule="auto"/>
         <w:rPr>
           <w:rFonts w:eastAsia="Times New Roman" w:cs="Consolas"/>
+          <w:b/>
+          <w:sz w:val="24"/>
+          <w:szCs w:val="20"/>
+          <w:lang w:val="en-US" w:eastAsia="en-US"/>
+        </w:rPr>
+      </w:pPr>
+      <w:r>
+        <w:rPr>
+          <w:rFonts w:eastAsia="Times New Roman" w:cs="Consolas"/>
+          <w:b/>
+          <w:sz w:val="24"/>
+          <w:szCs w:val="20"/>
+          <w:lang w:val="en-US" w:eastAsia="en-US"/>
+        </w:rPr>
+        <w:t>Commit 3</w:t>
+      </w:r>
+      <w:r>
+        <w:rPr>
+          <w:rFonts w:eastAsia="Times New Roman" w:cs="Consolas"/>
+          <w:b/>
+          <w:sz w:val="24"/>
+          <w:szCs w:val="20"/>
+          <w:lang w:val="en-US" w:eastAsia="en-US"/>
+        </w:rPr>
+        <w:t xml:space="preserve"> </w:t>
+      </w:r>
+      <w:r>
+        <w:rPr>
+          <w:rFonts w:eastAsia="Times New Roman" w:cs="Consolas"/>
+          <w:b/>
+          <w:sz w:val="24"/>
+          <w:szCs w:val="20"/>
+          <w:lang w:val="en-US" w:eastAsia="en-US"/>
+        </w:rPr>
+        <w:t>–</w:t>
+      </w:r>
+      <w:r>
+        <w:rPr>
+          <w:rFonts w:eastAsia="Times New Roman" w:cs="Consolas"/>
+          <w:b/>
+          <w:sz w:val="24"/>
+          <w:szCs w:val="20"/>
+          <w:lang w:val="en-US" w:eastAsia="en-US"/>
+        </w:rPr>
+        <w:t xml:space="preserve"> </w:t>
+      </w:r>
+      <w:r>
+        <w:rPr>
+          <w:rFonts w:eastAsia="Times New Roman" w:cs="Consolas"/>
+          <w:b/>
+          <w:sz w:val="24"/>
+          <w:szCs w:val="20"/>
+          <w:lang w:val="en-US" w:eastAsia="en-US"/>
+        </w:rPr>
+        <w:t>Added new Audio and Pickup</w:t>
+      </w:r>
+    </w:p>
+    <w:p>
+      <w:pPr>
+        <w:pStyle w:val="ListParagraph"/>
+        <w:numPr>
+          <w:ilvl w:val="0"/>
+          <w:numId w:val="2"/>
+        </w:numPr>
+        <w:tabs>
+          <w:tab w:val="left" w:pos="916"/>
+          <w:tab w:val="left" w:pos="1832"/>
+          <w:tab w:val="left" w:pos="2748"/>
+          <w:tab w:val="left" w:pos="3664"/>
+          <w:tab w:val="left" w:pos="4580"/>
+          <w:tab w:val="left" w:pos="5496"/>
+          <w:tab w:val="left" w:pos="6412"/>
+          <w:tab w:val="left" w:pos="7328"/>
+          <w:tab w:val="left" w:pos="8244"/>
+          <w:tab w:val="left" w:pos="9160"/>
+          <w:tab w:val="left" w:pos="10076"/>
+          <w:tab w:val="left" w:pos="10992"/>
+          <w:tab w:val="left" w:pos="11908"/>
+          <w:tab w:val="left" w:pos="12824"/>
+          <w:tab w:val="left" w:pos="13740"/>
+          <w:tab w:val="left" w:pos="14656"/>
+        </w:tabs>
+        <w:spacing w:before="150" w:after="150" w:line="240" w:lineRule="auto"/>
+        <w:rPr>
+          <w:rFonts w:eastAsia="Times New Roman" w:cs="Consolas"/>
+          <w:b/>
+          <w:sz w:val="24"/>
+          <w:szCs w:val="20"/>
+          <w:lang w:val="en-US" w:eastAsia="en-US"/>
+        </w:rPr>
+      </w:pPr>
+      <w:r>
+        <w:rPr>
+          <w:rFonts w:eastAsia="Times New Roman" w:cs="Consolas"/>
+          <w:b/>
+          <w:sz w:val="24"/>
+          <w:szCs w:val="20"/>
+          <w:lang w:val="en-US" w:eastAsia="en-US"/>
+        </w:rPr>
+        <w:t xml:space="preserve">Commit 4 - </w:t>
+      </w:r>
+      <w:bookmarkStart w:id="0" w:name="_GoBack"/>
+      <w:bookmarkEnd w:id="0"/>
+    </w:p>
+    <w:p>
+      <w:pPr>
+        <w:rPr>
+          <w:rFonts w:eastAsia="Times New Roman" w:cs="Consolas"/>
+          <w:sz w:val="24"/>
+          <w:szCs w:val="20"/>
+          <w:lang w:val="en-US" w:eastAsia="en-US"/>
+        </w:rPr>
+      </w:pPr>
+      <w:r>
+        <w:rPr>
+          <w:rFonts w:eastAsia="Times New Roman" w:cs="Consolas"/>
+          <w:sz w:val="24"/>
+          <w:szCs w:val="20"/>
+          <w:lang w:val="en-US" w:eastAsia="en-US"/>
+        </w:rPr>
+        <w:br w:type="page"/>
+      </w:r>
+    </w:p>
+    <w:p>
+      <w:pPr>
+        <w:pStyle w:val="ListParagraph"/>
+        <w:tabs>
+          <w:tab w:val="left" w:pos="916"/>
+          <w:tab w:val="left" w:pos="1832"/>
+          <w:tab w:val="left" w:pos="2748"/>
+          <w:tab w:val="left" w:pos="3664"/>
+          <w:tab w:val="left" w:pos="4580"/>
+          <w:tab w:val="left" w:pos="5496"/>
+          <w:tab w:val="left" w:pos="6412"/>
+          <w:tab w:val="left" w:pos="7328"/>
+          <w:tab w:val="left" w:pos="8244"/>
+          <w:tab w:val="left" w:pos="9160"/>
+          <w:tab w:val="left" w:pos="10076"/>
+          <w:tab w:val="left" w:pos="10992"/>
+          <w:tab w:val="left" w:pos="11908"/>
+          <w:tab w:val="left" w:pos="12824"/>
+          <w:tab w:val="left" w:pos="13740"/>
+          <w:tab w:val="left" w:pos="14656"/>
+        </w:tabs>
+        <w:spacing w:before="150" w:after="150" w:line="240" w:lineRule="auto"/>
+        <w:rPr>
+          <w:rFonts w:eastAsia="Times New Roman" w:cs="Consolas"/>
           <w:sz w:val="24"/>
           <w:szCs w:val="20"/>
           <w:lang w:val="en-US" w:eastAsia="en-US"/>
@@ -1418,6 +1548,72 @@
           <w:szCs w:val="24"/>
         </w:rPr>
       </w:pPr>
+    </w:p>
+    <w:p>
+      <w:pPr>
+        <w:pStyle w:val="ListParagraph"/>
+        <w:rPr>
+          <w:sz w:val="24"/>
+          <w:szCs w:val="24"/>
+        </w:rPr>
+      </w:pPr>
+      <w:r>
+        <w:rPr>
+          <w:sz w:val="24"/>
+          <w:szCs w:val="24"/>
+        </w:rPr>
+        <w:t>Gameplay Scene:</w:t>
+      </w:r>
+    </w:p>
+    <w:p>
+      <w:pPr>
+        <w:pStyle w:val="ListParagraph"/>
+        <w:rPr>
+          <w:sz w:val="24"/>
+          <w:szCs w:val="24"/>
+        </w:rPr>
+      </w:pPr>
+    </w:p>
+    <w:p>
+      <w:pPr>
+        <w:pStyle w:val="ListParagraph"/>
+        <w:rPr>
+          <w:sz w:val="24"/>
+          <w:szCs w:val="24"/>
+        </w:rPr>
+      </w:pPr>
+    </w:p>
+    <w:p>
+      <w:pPr>
+        <w:pStyle w:val="ListParagraph"/>
+        <w:rPr>
+          <w:sz w:val="24"/>
+          <w:szCs w:val="24"/>
+        </w:rPr>
+      </w:pPr>
+      <w:r>
+        <w:rPr>
+          <w:sz w:val="24"/>
+          <w:szCs w:val="24"/>
+        </w:rPr>
+        <w:t>Game over</w:t>
+      </w:r>
+      <w:r>
+        <w:rPr>
+          <w:sz w:val="24"/>
+          <w:szCs w:val="24"/>
+        </w:rPr>
+        <w:t xml:space="preserve"> Scene:</w:t>
+      </w:r>
+    </w:p>
+    <w:p>
+      <w:pPr>
+        <w:pStyle w:val="ListParagraph"/>
+        <w:rPr>
+          <w:sz w:val="24"/>
+          <w:szCs w:val="24"/>
+        </w:rPr>
+      </w:pPr>
       <w:r>
         <w:rPr>
           <w:noProof/>
@@ -1427,9 +1623,9 @@
         </w:rPr>
         <w:drawing>
           <wp:inline distT="0" distB="0" distL="0" distR="0">
-            <wp:extent cx="4924425" cy="2898979"/>
-            <wp:effectExtent l="0" t="0" r="0" b="0"/>
-            <wp:docPr id="4" name="Picture 4" descr="C:\Users\Faim\Desktop\Assignment01_2D_Arcade\Documentation\startScene.PNG"/>
+            <wp:extent cx="3699866" cy="2167890"/>
+            <wp:effectExtent l="0" t="0" r="0" b="3810"/>
+            <wp:docPr id="3" name="Picture 3" descr="C:\Users\Faim\Desktop\Assignment01_2D_Arcade\Documentation\gameoverScene.PNG"/>
             <wp:cNvGraphicFramePr>
               <a:graphicFrameLocks xmlns:a="http://schemas.openxmlformats.org/drawingml/2006/main" noChangeAspect="1"/>
             </wp:cNvGraphicFramePr>
@@ -1437,13 +1633,13 @@
               <a:graphicData uri="http://schemas.openxmlformats.org/drawingml/2006/picture">
                 <pic:pic xmlns:pic="http://schemas.openxmlformats.org/drawingml/2006/picture">
                   <pic:nvPicPr>
-                    <pic:cNvPr id="0" name="Picture 2" descr="C:\Users\Faim\Desktop\Assignment01_2D_Arcade\Documentation\startScene.PNG"/>
+                    <pic:cNvPr id="0" name="Picture 1" descr="C:\Users\Faim\Desktop\Assignment01_2D_Arcade\Documentation\gameoverScene.PNG"/>
                     <pic:cNvPicPr>
                       <a:picLocks noChangeAspect="1" noChangeArrowheads="1"/>
                     </pic:cNvPicPr>
                   </pic:nvPicPr>
                   <pic:blipFill>
-                    <a:blip r:embed="rId14">
+                    <a:blip r:embed="rId14" cstate="print">
                       <a:extLst>
                         <a:ext uri="{28A0092B-C50C-407E-A947-70E740481C1C}">
                           <a14:useLocalDpi xmlns:a14="http://schemas.microsoft.com/office/drawing/2010/main" val="0"/>
@@ -1458,7 +1654,7 @@
                   <pic:spPr bwMode="auto">
                     <a:xfrm>
                       <a:off x="0" y="0"/>
-                      <a:ext cx="4937968" cy="2906952"/>
+                      <a:ext cx="3702905" cy="2169671"/>
                     </a:xfrm>
                     <a:prstGeom prst="rect">
                       <a:avLst/>
@@ -1483,72 +1679,6 @@
           <w:szCs w:val="24"/>
         </w:rPr>
       </w:pPr>
-      <w:r>
-        <w:rPr>
-          <w:sz w:val="24"/>
-          <w:szCs w:val="24"/>
-        </w:rPr>
-        <w:t>Gameplay Scene:</w:t>
-      </w:r>
-    </w:p>
-    <w:p>
-      <w:pPr>
-        <w:pStyle w:val="ListParagraph"/>
-        <w:rPr>
-          <w:sz w:val="24"/>
-          <w:szCs w:val="24"/>
-        </w:rPr>
-      </w:pPr>
-    </w:p>
-    <w:p>
-      <w:pPr>
-        <w:pStyle w:val="ListParagraph"/>
-        <w:rPr>
-          <w:sz w:val="24"/>
-          <w:szCs w:val="24"/>
-        </w:rPr>
-      </w:pPr>
-    </w:p>
-    <w:p>
-      <w:pPr>
-        <w:pStyle w:val="ListParagraph"/>
-        <w:rPr>
-          <w:sz w:val="24"/>
-          <w:szCs w:val="24"/>
-        </w:rPr>
-      </w:pPr>
-      <w:r>
-        <w:rPr>
-          <w:sz w:val="24"/>
-          <w:szCs w:val="24"/>
-        </w:rPr>
-        <w:t>Game over</w:t>
-      </w:r>
-      <w:r>
-        <w:rPr>
-          <w:sz w:val="24"/>
-          <w:szCs w:val="24"/>
-        </w:rPr>
-        <w:t xml:space="preserve"> Scene:</w:t>
-      </w:r>
-    </w:p>
-    <w:p>
-      <w:pPr>
-        <w:pStyle w:val="ListParagraph"/>
-        <w:rPr>
-          <w:sz w:val="24"/>
-          <w:szCs w:val="24"/>
-        </w:rPr>
-      </w:pPr>
-    </w:p>
-    <w:p>
-      <w:pPr>
-        <w:pStyle w:val="ListParagraph"/>
-        <w:rPr>
-          <w:sz w:val="24"/>
-          <w:szCs w:val="24"/>
-        </w:rPr>
-      </w:pPr>
     </w:p>
     <w:p>
       <w:pPr>
@@ -2089,54 +2219,6 @@
     <w:p>
       <w:pPr>
         <w:pStyle w:val="ListParagraph"/>
-        <w:rPr>
-          <w:b/>
-          <w:sz w:val="24"/>
-          <w:szCs w:val="24"/>
-        </w:rPr>
-      </w:pPr>
-    </w:p>
-    <w:p>
-      <w:pPr>
-        <w:pStyle w:val="ListParagraph"/>
-        <w:numPr>
-          <w:ilvl w:val="0"/>
-          <w:numId w:val="1"/>
-        </w:numPr>
-        <w:rPr>
-          <w:b/>
-          <w:sz w:val="24"/>
-          <w:szCs w:val="24"/>
-        </w:rPr>
-      </w:pPr>
-      <w:r>
-        <w:rPr>
-          <w:b/>
-          <w:sz w:val="24"/>
-          <w:szCs w:val="24"/>
-        </w:rPr>
-        <w:t xml:space="preserve">Art </w:t>
-      </w:r>
-      <w:r>
-        <w:rPr>
-          <w:b/>
-          <w:sz w:val="24"/>
-          <w:szCs w:val="24"/>
-        </w:rPr>
-        <w:t xml:space="preserve">/ Multimedia </w:t>
-      </w:r>
-      <w:r>
-        <w:rPr>
-          <w:b/>
-          <w:sz w:val="24"/>
-          <w:szCs w:val="24"/>
-        </w:rPr>
-        <w:t>Index</w:t>
-      </w:r>
-    </w:p>
-    <w:p>
-      <w:pPr>
-        <w:pStyle w:val="ListParagraph"/>
         <w:numPr>
           <w:ilvl w:val="0"/>
           <w:numId w:val="2"/>
@@ -2152,57 +2234,97 @@
           <w:sz w:val="24"/>
           <w:szCs w:val="24"/>
         </w:rPr>
-        <w:t xml:space="preserve">“Zombunny” prefab and material were downloaded </w:t>
-      </w:r>
-      <w:r>
-        <w:rPr>
-          <w:sz w:val="24"/>
-          <w:szCs w:val="24"/>
-        </w:rPr>
-        <w:t xml:space="preserve">under </w:t>
-      </w:r>
-      <w:r>
-        <w:rPr>
-          <w:sz w:val="24"/>
-          <w:szCs w:val="24"/>
-        </w:rPr>
-        <w:t xml:space="preserve">the package </w:t>
-      </w:r>
-      <w:r>
-        <w:rPr>
-          <w:i/>
-          <w:sz w:val="24"/>
-          <w:szCs w:val="24"/>
-        </w:rPr>
-        <w:t>Survival Shooter</w:t>
-      </w:r>
-      <w:r>
-        <w:rPr>
-          <w:sz w:val="24"/>
-          <w:szCs w:val="24"/>
-        </w:rPr>
-        <w:t xml:space="preserve"> </w:t>
-      </w:r>
-      <w:r>
-        <w:rPr>
-          <w:sz w:val="24"/>
-          <w:szCs w:val="24"/>
-        </w:rPr>
-        <w:t>(</w:t>
-      </w:r>
-      <w:r>
-        <w:rPr>
-          <w:sz w:val="24"/>
-          <w:szCs w:val="24"/>
-        </w:rPr>
-        <w:t xml:space="preserve">an </w:t>
-      </w:r>
-      <w:r>
-        <w:rPr>
-          <w:sz w:val="24"/>
-          <w:szCs w:val="24"/>
-        </w:rPr>
-        <w:t>Asset Store Package)</w:t>
+        <w:t>“</w:t>
+      </w:r>
+      <w:r>
+        <w:rPr>
+          <w:sz w:val="24"/>
+          <w:szCs w:val="24"/>
+        </w:rPr>
+        <w:t>Kid Laughin</w:t>
+      </w:r>
+      <w:r>
+        <w:rPr>
+          <w:sz w:val="24"/>
+          <w:szCs w:val="24"/>
+        </w:rPr>
+        <w:t>g Short.wav”</w:t>
+      </w:r>
+    </w:p>
+    <w:p>
+      <w:pPr>
+        <w:pStyle w:val="ListParagraph"/>
+        <w:numPr>
+          <w:ilvl w:val="1"/>
+          <w:numId w:val="2"/>
+        </w:numPr>
+        <w:spacing w:after="0"/>
+        <w:rPr>
+          <w:sz w:val="24"/>
+          <w:szCs w:val="24"/>
+        </w:rPr>
+      </w:pPr>
+      <w:r>
+        <w:rPr>
+          <w:sz w:val="24"/>
+          <w:szCs w:val="24"/>
+        </w:rPr>
+        <w:t>Soundbible</w:t>
+      </w:r>
+      <w:r>
+        <w:rPr>
+          <w:sz w:val="24"/>
+          <w:szCs w:val="24"/>
+        </w:rPr>
+        <w:t>.com</w:t>
+      </w:r>
+    </w:p>
+    <w:p>
+      <w:pPr>
+        <w:pStyle w:val="ListParagraph"/>
+        <w:rPr>
+          <w:b/>
+          <w:sz w:val="24"/>
+          <w:szCs w:val="24"/>
+        </w:rPr>
+      </w:pPr>
+    </w:p>
+    <w:p>
+      <w:pPr>
+        <w:pStyle w:val="ListParagraph"/>
+        <w:numPr>
+          <w:ilvl w:val="0"/>
+          <w:numId w:val="1"/>
+        </w:numPr>
+        <w:rPr>
+          <w:b/>
+          <w:sz w:val="24"/>
+          <w:szCs w:val="24"/>
+        </w:rPr>
+      </w:pPr>
+      <w:r>
+        <w:rPr>
+          <w:b/>
+          <w:sz w:val="24"/>
+          <w:szCs w:val="24"/>
+        </w:rPr>
+        <w:t xml:space="preserve">Art </w:t>
+      </w:r>
+      <w:r>
+        <w:rPr>
+          <w:b/>
+          <w:sz w:val="24"/>
+          <w:szCs w:val="24"/>
+        </w:rPr>
+        <w:t xml:space="preserve">/ Multimedia </w:t>
+      </w:r>
+      <w:r>
+        <w:rPr>
+          <w:b/>
+          <w:sz w:val="24"/>
+          <w:szCs w:val="24"/>
+        </w:rPr>
+        <w:t>Index</w:t>
       </w:r>
     </w:p>
     <w:p>
@@ -2212,17 +2334,18 @@
           <w:ilvl w:val="0"/>
           <w:numId w:val="2"/>
         </w:numPr>
-        <w:rPr>
-          <w:sz w:val="24"/>
-          <w:szCs w:val="24"/>
-        </w:rPr>
-      </w:pPr>
-      <w:r>
-        <w:rPr>
-          <w:sz w:val="24"/>
-          <w:szCs w:val="24"/>
-        </w:rPr>
-        <w:t xml:space="preserve">“Player” prefab and material were downloaded </w:t>
+        <w:spacing w:after="0"/>
+        <w:rPr>
+          <w:sz w:val="24"/>
+          <w:szCs w:val="24"/>
+        </w:rPr>
+      </w:pPr>
+      <w:r>
+        <w:rPr>
+          <w:sz w:val="24"/>
+          <w:szCs w:val="24"/>
+        </w:rPr>
+        <w:t xml:space="preserve">“Zombunny” prefab and material were downloaded </w:t>
       </w:r>
       <w:r>
         <w:rPr>
@@ -2236,14 +2359,7 @@
           <w:sz w:val="24"/>
           <w:szCs w:val="24"/>
         </w:rPr>
-        <w:t>the package</w:t>
-      </w:r>
-      <w:r>
-        <w:rPr>
-          <w:sz w:val="24"/>
-          <w:szCs w:val="24"/>
-        </w:rPr>
-        <w:t xml:space="preserve"> </w:t>
+        <w:t xml:space="preserve">the package </w:t>
       </w:r>
       <w:r>
         <w:rPr>
@@ -2299,7 +2415,7 @@
           <w:sz w:val="24"/>
           <w:szCs w:val="24"/>
         </w:rPr>
-        <w:t xml:space="preserve">“Floor” was a small portion that came from the “Environment” prefab </w:t>
+        <w:t xml:space="preserve">“Player” prefab and material were downloaded </w:t>
       </w:r>
       <w:r>
         <w:rPr>
@@ -2335,7 +2451,14 @@
           <w:sz w:val="24"/>
           <w:szCs w:val="24"/>
         </w:rPr>
-        <w:t xml:space="preserve"> (</w:t>
+        <w:t xml:space="preserve"> </w:t>
+      </w:r>
+      <w:r>
+        <w:rPr>
+          <w:sz w:val="24"/>
+          <w:szCs w:val="24"/>
+        </w:rPr>
+        <w:t>(</w:t>
       </w:r>
       <w:r>
         <w:rPr>
@@ -2369,29 +2492,7 @@
           <w:sz w:val="24"/>
           <w:szCs w:val="24"/>
         </w:rPr>
-        <w:lastRenderedPageBreak/>
-        <w:t>“</w:t>
-      </w:r>
-      <w:r>
-        <w:rPr>
-          <w:sz w:val="24"/>
-          <w:szCs w:val="24"/>
-        </w:rPr>
-        <w:t xml:space="preserve">GunParticles” and the “HitParticles” </w:t>
-      </w:r>
-      <w:r>
-        <w:rPr>
-          <w:sz w:val="24"/>
-          <w:szCs w:val="24"/>
-        </w:rPr>
-        <w:t xml:space="preserve">prefabs </w:t>
-      </w:r>
-      <w:r>
-        <w:rPr>
-          <w:sz w:val="24"/>
-          <w:szCs w:val="24"/>
-        </w:rPr>
-        <w:t xml:space="preserve">were downloaded </w:t>
+        <w:t xml:space="preserve">“Floor” was a small portion that came from the “Environment” prefab </w:t>
       </w:r>
       <w:r>
         <w:rPr>
@@ -2405,7 +2506,14 @@
           <w:sz w:val="24"/>
           <w:szCs w:val="24"/>
         </w:rPr>
-        <w:t xml:space="preserve">the package </w:t>
+        <w:t>the package</w:t>
+      </w:r>
+      <w:r>
+        <w:rPr>
+          <w:sz w:val="24"/>
+          <w:szCs w:val="24"/>
+        </w:rPr>
+        <w:t xml:space="preserve"> </w:t>
       </w:r>
       <w:r>
         <w:rPr>
@@ -2454,6 +2562,91 @@
           <w:sz w:val="24"/>
           <w:szCs w:val="24"/>
         </w:rPr>
+        <w:t>“</w:t>
+      </w:r>
+      <w:r>
+        <w:rPr>
+          <w:sz w:val="24"/>
+          <w:szCs w:val="24"/>
+        </w:rPr>
+        <w:t xml:space="preserve">GunParticles” and the “HitParticles” </w:t>
+      </w:r>
+      <w:r>
+        <w:rPr>
+          <w:sz w:val="24"/>
+          <w:szCs w:val="24"/>
+        </w:rPr>
+        <w:t xml:space="preserve">prefabs </w:t>
+      </w:r>
+      <w:r>
+        <w:rPr>
+          <w:sz w:val="24"/>
+          <w:szCs w:val="24"/>
+        </w:rPr>
+        <w:t xml:space="preserve">were downloaded </w:t>
+      </w:r>
+      <w:r>
+        <w:rPr>
+          <w:sz w:val="24"/>
+          <w:szCs w:val="24"/>
+        </w:rPr>
+        <w:t xml:space="preserve">under </w:t>
+      </w:r>
+      <w:r>
+        <w:rPr>
+          <w:sz w:val="24"/>
+          <w:szCs w:val="24"/>
+        </w:rPr>
+        <w:t xml:space="preserve">the package </w:t>
+      </w:r>
+      <w:r>
+        <w:rPr>
+          <w:i/>
+          <w:sz w:val="24"/>
+          <w:szCs w:val="24"/>
+        </w:rPr>
+        <w:t>Survival Shooter</w:t>
+      </w:r>
+      <w:r>
+        <w:rPr>
+          <w:sz w:val="24"/>
+          <w:szCs w:val="24"/>
+        </w:rPr>
+        <w:t xml:space="preserve"> (</w:t>
+      </w:r>
+      <w:r>
+        <w:rPr>
+          <w:sz w:val="24"/>
+          <w:szCs w:val="24"/>
+        </w:rPr>
+        <w:t xml:space="preserve">an </w:t>
+      </w:r>
+      <w:r>
+        <w:rPr>
+          <w:sz w:val="24"/>
+          <w:szCs w:val="24"/>
+        </w:rPr>
+        <w:t>Asset Store Package)</w:t>
+      </w:r>
+    </w:p>
+    <w:p>
+      <w:pPr>
+        <w:pStyle w:val="ListParagraph"/>
+        <w:numPr>
+          <w:ilvl w:val="0"/>
+          <w:numId w:val="2"/>
+        </w:numPr>
+        <w:rPr>
+          <w:sz w:val="24"/>
+          <w:szCs w:val="24"/>
+        </w:rPr>
+      </w:pPr>
+      <w:r>
+        <w:rPr>
+          <w:sz w:val="24"/>
+          <w:szCs w:val="24"/>
+        </w:rPr>
+        <w:lastRenderedPageBreak/>
         <w:t>“</w:t>
       </w:r>
       <w:r>
@@ -2694,7 +2887,7 @@
         <w:rFonts w:asciiTheme="majorHAnsi" w:hAnsiTheme="majorHAnsi"/>
         <w:noProof/>
       </w:rPr>
-      <w:t>3</w:t>
+      <w:t>6</w:t>
     </w:r>
     <w:r>
       <w:rPr>
@@ -3879,695 +4072,6 @@
 </w:styles>
 </file>
 
-<file path=word/glossary/document.xml><?xml version="1.0" encoding="utf-8"?>
-<w:glossaryDocument xmlns:wpc="http://schemas.microsoft.com/office/word/2010/wordprocessingCanvas" xmlns:mc="http://schemas.openxmlformats.org/markup-compatibility/2006" xmlns:o="urn:schemas-microsoft-com:office:office" xmlns:r="http://schemas.openxmlformats.org/officeDocument/2006/relationships" xmlns:m="http://schemas.openxmlformats.org/officeDocument/2006/math" xmlns:v="urn:schemas-microsoft-com:vml" xmlns:wp14="http://schemas.microsoft.com/office/word/2010/wordprocessingDrawing" xmlns:wp="http://schemas.openxmlformats.org/drawingml/2006/wordprocessingDrawing" xmlns:w10="urn:schemas-microsoft-com:office:word" xmlns:w="http://schemas.openxmlformats.org/wordprocessingml/2006/main" xmlns:w14="http://schemas.microsoft.com/office/word/2010/wordml" xmlns:w15="http://schemas.microsoft.com/office/word/2012/wordml" xmlns:wpg="http://schemas.microsoft.com/office/word/2010/wordprocessingGroup" xmlns:wpi="http://schemas.microsoft.com/office/word/2010/wordprocessingInk" xmlns:wne="http://schemas.microsoft.com/office/word/2006/wordml" xmlns:wps="http://schemas.microsoft.com/office/word/2010/wordprocessingShape" mc:Ignorable="w14 w15 wp14"/>
-</file>
-
-<file path=word/glossary/fontTable.xml><?xml version="1.0" encoding="utf-8"?>
-<w:fonts xmlns:mc="http://schemas.openxmlformats.org/markup-compatibility/2006" xmlns:r="http://schemas.openxmlformats.org/officeDocument/2006/relationships" xmlns:w="http://schemas.openxmlformats.org/wordprocessingml/2006/main" xmlns:w14="http://schemas.microsoft.com/office/word/2010/wordml" xmlns:w15="http://schemas.microsoft.com/office/word/2012/wordml" mc:Ignorable="w14 w15">
-  <w:font w:name="Symbol">
-    <w:panose1 w:val="05050102010706020507"/>
-    <w:charset w:val="02"/>
-    <w:family w:val="roman"/>
-    <w:pitch w:val="variable"/>
-    <w:sig w:usb0="00000000" w:usb1="10000000" w:usb2="00000000" w:usb3="00000000" w:csb0="80000000" w:csb1="00000000"/>
-  </w:font>
-  <w:font w:name="Times New Roman">
-    <w:panose1 w:val="02020603050405020304"/>
-    <w:charset w:val="00"/>
-    <w:family w:val="roman"/>
-    <w:pitch w:val="variable"/>
-    <w:sig w:usb0="E0002EFF" w:usb1="C0007843" w:usb2="00000009" w:usb3="00000000" w:csb0="000001FF" w:csb1="00000000"/>
-  </w:font>
-  <w:font w:name="Courier New">
-    <w:panose1 w:val="02070309020205020404"/>
-    <w:charset w:val="00"/>
-    <w:family w:val="modern"/>
-    <w:pitch w:val="fixed"/>
-    <w:sig w:usb0="E0002AFF" w:usb1="C0007843" w:usb2="00000009" w:usb3="00000000" w:csb0="000001FF" w:csb1="00000000"/>
-  </w:font>
-  <w:font w:name="Wingdings">
-    <w:panose1 w:val="05000000000000000000"/>
-    <w:charset w:val="02"/>
-    <w:family w:val="auto"/>
-    <w:pitch w:val="variable"/>
-    <w:sig w:usb0="00000000" w:usb1="10000000" w:usb2="00000000" w:usb3="00000000" w:csb0="80000000" w:csb1="00000000"/>
-  </w:font>
-  <w:font w:name="Calibri">
-    <w:panose1 w:val="020F0502020204030204"/>
-    <w:charset w:val="00"/>
-    <w:family w:val="swiss"/>
-    <w:pitch w:val="variable"/>
-    <w:sig w:usb0="E00002FF" w:usb1="4000ACFF" w:usb2="00000001" w:usb3="00000000" w:csb0="0000019F" w:csb1="00000000"/>
-  </w:font>
-  <w:font w:name="PMingLiU">
-    <w:altName w:val="新細明體"/>
-    <w:panose1 w:val="02020500000000000000"/>
-    <w:charset w:val="88"/>
-    <w:family w:val="roman"/>
-    <w:pitch w:val="variable"/>
-    <w:sig w:usb0="A00002FF" w:usb1="28CFFCFA" w:usb2="00000016" w:usb3="00000000" w:csb0="00100001" w:csb1="00000000"/>
-  </w:font>
-  <w:font w:name="Cambria">
-    <w:panose1 w:val="02040503050406030204"/>
-    <w:charset w:val="00"/>
-    <w:family w:val="roman"/>
-    <w:pitch w:val="variable"/>
-    <w:sig w:usb0="E00002FF" w:usb1="400004FF" w:usb2="00000000" w:usb3="00000000" w:csb0="0000019F" w:csb1="00000000"/>
-  </w:font>
-  <w:font w:name="Tahoma">
-    <w:panose1 w:val="020B0604030504040204"/>
-    <w:charset w:val="00"/>
-    <w:family w:val="swiss"/>
-    <w:pitch w:val="variable"/>
-    <w:sig w:usb0="E1002EFF" w:usb1="C000605B" w:usb2="00000029" w:usb3="00000000" w:csb0="000101FF" w:csb1="00000000"/>
-  </w:font>
-  <w:font w:name="Consolas">
-    <w:panose1 w:val="020B0609020204030204"/>
-    <w:charset w:val="00"/>
-    <w:family w:val="modern"/>
-    <w:pitch w:val="fixed"/>
-    <w:sig w:usb0="E10002FF" w:usb1="4000FCFF" w:usb2="00000009" w:usb3="00000000" w:csb0="0000019F" w:csb1="00000000"/>
-  </w:font>
-  <w:font w:name="Calibri Light">
-    <w:panose1 w:val="020F0302020204030204"/>
-    <w:charset w:val="00"/>
-    <w:family w:val="swiss"/>
-    <w:pitch w:val="variable"/>
-    <w:sig w:usb0="A00002EF" w:usb1="4000207B" w:usb2="00000000" w:usb3="00000000" w:csb0="0000019F" w:csb1="00000000"/>
-  </w:font>
-</w:fonts>
-</file>
-
-<file path=word/glossary/settings.xml><?xml version="1.0" encoding="utf-8"?>
-<w:settings xmlns:mc="http://schemas.openxmlformats.org/markup-compatibility/2006" xmlns:o="urn:schemas-microsoft-com:office:office" xmlns:r="http://schemas.openxmlformats.org/officeDocument/2006/relationships" xmlns:m="http://schemas.openxmlformats.org/officeDocument/2006/math" xmlns:v="urn:schemas-microsoft-com:vml" xmlns:w10="urn:schemas-microsoft-com:office:word" xmlns:w="http://schemas.openxmlformats.org/wordprocessingml/2006/main" xmlns:w14="http://schemas.microsoft.com/office/word/2010/wordml" xmlns:w15="http://schemas.microsoft.com/office/word/2012/wordml" xmlns:sl="http://schemas.openxmlformats.org/schemaLibrary/2006/main" mc:Ignorable="w14 w15">
-  <w:view w:val="normal"/>
-  <w:defaultTabStop w:val="720"/>
-  <w:characterSpacingControl w:val="doNotCompress"/>
-  <w:compat>
-    <w:useFELayout/>
-    <w:compatSetting w:name="compatibilityMode" w:uri="http://schemas.microsoft.com/office/word" w:val="15"/>
-    <w:compatSetting w:name="overrideTableStyleFontSizeAndJustification" w:uri="http://schemas.microsoft.com/office/word" w:val="1"/>
-    <w:compatSetting w:name="enableOpenTypeFeatures" w:uri="http://schemas.microsoft.com/office/word" w:val="1"/>
-    <w:compatSetting w:name="doNotFlipMirrorIndents" w:uri="http://schemas.microsoft.com/office/word" w:val="1"/>
-    <w:compatSetting w:name="differentiateMultirowTableHeaders" w:uri="http://schemas.microsoft.com/office/word" w:val="1"/>
-  </w:compat>
-  <w:rsids>
-    <w:rsidRoot w:val="00687E69"/>
-    <w:rsid w:val="003634B1"/>
-    <w:rsid w:val="0049525B"/>
-    <w:rsid w:val="004A4142"/>
-    <w:rsid w:val="00687E69"/>
-    <w:rsid w:val="008D2CA4"/>
-    <w:rsid w:val="00981191"/>
-    <w:rsid w:val="009F3D77"/>
-    <w:rsid w:val="00A5595F"/>
-    <w:rsid w:val="00B010D4"/>
-    <w:rsid w:val="00B36E45"/>
-    <w:rsid w:val="00CB266F"/>
-    <w:rsid w:val="00E45038"/>
-    <w:rsid w:val="00F93102"/>
-  </w:rsids>
-  <m:mathPr>
-    <m:mathFont m:val="Cambria Math"/>
-    <m:brkBin m:val="before"/>
-    <m:brkBinSub m:val="--"/>
-    <m:smallFrac m:val="0"/>
-    <m:dispDef/>
-    <m:lMargin m:val="0"/>
-    <m:rMargin m:val="0"/>
-    <m:defJc m:val="centerGroup"/>
-    <m:wrapIndent m:val="1440"/>
-    <m:intLim m:val="subSup"/>
-    <m:naryLim m:val="undOvr"/>
-  </m:mathPr>
-  <w:themeFontLang w:val="en-US"/>
-  <w:clrSchemeMapping w:bg1="light1" w:t1="dark1" w:bg2="light2" w:t2="dark2" w:accent1="accent1" w:accent2="accent2" w:accent3="accent3" w:accent4="accent4" w:accent5="accent5" w:accent6="accent6" w:hyperlink="hyperlink" w:followedHyperlink="followedHyperlink"/>
-  <w:decimalSymbol w:val="."/>
-  <w:listSeparator w:val=","/>
-  <w15:chartTrackingRefBased/>
-</w:settings>
-</file>
-
-<file path=word/glossary/styles.xml><?xml version="1.0" encoding="utf-8"?>
-<w:styles xmlns:mc="http://schemas.openxmlformats.org/markup-compatibility/2006" xmlns:r="http://schemas.openxmlformats.org/officeDocument/2006/relationships" xmlns:w="http://schemas.openxmlformats.org/wordprocessingml/2006/main" xmlns:w14="http://schemas.microsoft.com/office/word/2010/wordml" xmlns:w15="http://schemas.microsoft.com/office/word/2012/wordml" mc:Ignorable="w14 w15">
-  <w:docDefaults>
-    <w:rPrDefault>
-      <w:rPr>
-        <w:rFonts w:asciiTheme="minorHAnsi" w:eastAsiaTheme="minorEastAsia" w:hAnsiTheme="minorHAnsi" w:cstheme="minorBidi"/>
-        <w:sz w:val="22"/>
-        <w:szCs w:val="22"/>
-        <w:lang w:val="en-US" w:eastAsia="en-US" w:bidi="ar-SA"/>
-      </w:rPr>
-    </w:rPrDefault>
-    <w:pPrDefault>
-      <w:pPr>
-        <w:spacing w:after="160" w:line="259" w:lineRule="auto"/>
-      </w:pPr>
-    </w:pPrDefault>
-  </w:docDefaults>
-  <w:latentStyles w:defLockedState="0" w:defUIPriority="99" w:defSemiHidden="0" w:defUnhideWhenUsed="0" w:defQFormat="0" w:count="371">
-    <w:lsdException w:name="Normal" w:uiPriority="0" w:qFormat="1"/>
-    <w:lsdException w:name="heading 1" w:uiPriority="9" w:qFormat="1"/>
-    <w:lsdException w:name="heading 2" w:semiHidden="1" w:uiPriority="9" w:unhideWhenUsed="1" w:qFormat="1"/>
-    <w:lsdException w:name="heading 3" w:semiHidden="1" w:uiPriority="9" w:unhideWhenUsed="1" w:qFormat="1"/>
-    <w:lsdException w:name="heading 4" w:semiHidden="1" w:uiPriority="9" w:unhideWhenUsed="1" w:qFormat="1"/>
-    <w:lsdException w:name="heading 5" w:semiHidden="1" w:uiPriority="9" w:unhideWhenUsed="1" w:qFormat="1"/>
-    <w:lsdException w:name="heading 6" w:semiHidden="1" w:uiPriority="9" w:unhideWhenUsed="1" w:qFormat="1"/>
-    <w:lsdException w:name="heading 7" w:semiHidden="1" w:uiPriority="9" w:unhideWhenUsed="1" w:qFormat="1"/>
-    <w:lsdException w:name="heading 8" w:semiHidden="1" w:uiPriority="9" w:unhideWhenUsed="1" w:qFormat="1"/>
-    <w:lsdException w:name="heading 9" w:semiHidden="1" w:uiPriority="9" w:unhideWhenUsed="1" w:qFormat="1"/>
-    <w:lsdException w:name="index 1" w:semiHidden="1" w:unhideWhenUsed="1"/>
-    <w:lsdException w:name="index 2" w:semiHidden="1" w:unhideWhenUsed="1"/>
-    <w:lsdException w:name="index 3" w:semiHidden="1" w:unhideWhenUsed="1"/>
-    <w:lsdException w:name="index 4" w:semiHidden="1" w:unhideWhenUsed="1"/>
-    <w:lsdException w:name="index 5" w:semiHidden="1" w:unhideWhenUsed="1"/>
-    <w:lsdException w:name="index 6" w:semiHidden="1" w:unhideWhenUsed="1"/>
-    <w:lsdException w:name="index 7" w:semiHidden="1" w:unhideWhenUsed="1"/>
-    <w:lsdException w:name="index 8" w:semiHidden="1" w:unhideWhenUsed="1"/>
-    <w:lsdException w:name="index 9" w:semiHidden="1" w:unhideWhenUsed="1"/>
-    <w:lsdException w:name="toc 1" w:semiHidden="1" w:uiPriority="39" w:unhideWhenUsed="1"/>
-    <w:lsdException w:name="toc 2" w:semiHidden="1" w:uiPriority="39" w:unhideWhenUsed="1"/>
-    <w:lsdException w:name="toc 3" w:semiHidden="1" w:uiPriority="39" w:unhideWhenUsed="1"/>
-    <w:lsdException w:name="toc 4" w:semiHidden="1" w:uiPriority="39" w:unhideWhenUsed="1"/>
-    <w:lsdException w:name="toc 5" w:semiHidden="1" w:uiPriority="39" w:unhideWhenUsed="1"/>
-    <w:lsdException w:name="toc 6" w:semiHidden="1" w:uiPriority="39" w:unhideWhenUsed="1"/>
-    <w:lsdException w:name="toc 7" w:semiHidden="1" w:uiPriority="39" w:unhideWhenUsed="1"/>
-    <w:lsdException w:name="toc 8" w:semiHidden="1" w:uiPriority="39" w:unhideWhenUsed="1"/>
-    <w:lsdException w:name="toc 9" w:semiHidden="1" w:uiPriority="39" w:unhideWhenUsed="1"/>
-    <w:lsdException w:name="Normal Indent" w:semiHidden="1" w:unhideWhenUsed="1"/>
-    <w:lsdException w:name="footnote text" w:semiHidden="1" w:unhideWhenUsed="1"/>
-    <w:lsdException w:name="annotation text" w:semiHidden="1" w:unhideWhenUsed="1"/>
-    <w:lsdException w:name="header" w:semiHidden="1" w:unhideWhenUsed="1"/>
-    <w:lsdException w:name="footer" w:semiHidden="1" w:unhideWhenUsed="1"/>
-    <w:lsdException w:name="index heading" w:semiHidden="1" w:unhideWhenUsed="1"/>
-    <w:lsdException w:name="caption" w:semiHidden="1" w:uiPriority="35" w:unhideWhenUsed="1" w:qFormat="1"/>
-    <w:lsdException w:name="table of figures" w:semiHidden="1" w:unhideWhenUsed="1"/>
-    <w:lsdException w:name="envelope address" w:semiHidden="1" w:unhideWhenUsed="1"/>
-    <w:lsdException w:name="envelope return" w:semiHidden="1" w:unhideWhenUsed="1"/>
-    <w:lsdException w:name="footnote reference" w:semiHidden="1" w:unhideWhenUsed="1"/>
-    <w:lsdException w:name="annotation reference" w:semiHidden="1" w:unhideWhenUsed="1"/>
-    <w:lsdException w:name="line number" w:semiHidden="1" w:unhideWhenUsed="1"/>
-    <w:lsdException w:name="page number" w:semiHidden="1" w:unhideWhenUsed="1"/>
-    <w:lsdException w:name="endnote reference" w:semiHidden="1" w:unhideWhenUsed="1"/>
-    <w:lsdException w:name="endnote text" w:semiHidden="1" w:unhideWhenUsed="1"/>
-    <w:lsdException w:name="table of authorities" w:semiHidden="1" w:unhideWhenUsed="1"/>
-    <w:lsdException w:name="macro" w:semiHidden="1" w:unhideWhenUsed="1"/>
-    <w:lsdException w:name="toa heading" w:semiHidden="1" w:unhideWhenUsed="1"/>
-    <w:lsdException w:name="List" w:semiHidden="1" w:unhideWhenUsed="1"/>
-    <w:lsdException w:name="List Bullet" w:semiHidden="1" w:unhideWhenUsed="1"/>
-    <w:lsdException w:name="List Number" w:semiHidden="1" w:unhideWhenUsed="1"/>
-    <w:lsdException w:name="List 2" w:semiHidden="1" w:unhideWhenUsed="1"/>
-    <w:lsdException w:name="List 3" w:semiHidden="1" w:unhideWhenUsed="1"/>
-    <w:lsdException w:name="List 4" w:semiHidden="1" w:unhideWhenUsed="1"/>
-    <w:lsdException w:name="List 5" w:semiHidden="1" w:unhideWhenUsed="1"/>
-    <w:lsdException w:name="List Bullet 2" w:semiHidden="1" w:unhideWhenUsed="1"/>
-    <w:lsdException w:name="List Bullet 3" w:semiHidden="1" w:unhideWhenUsed="1"/>
-    <w:lsdException w:name="List Bullet 4" w:semiHidden="1" w:unhideWhenUsed="1"/>
-    <w:lsdException w:name="List Bullet 5" w:semiHidden="1" w:unhideWhenUsed="1"/>
-    <w:lsdException w:name="List Number 2" w:semiHidden="1" w:unhideWhenUsed="1"/>
-    <w:lsdException w:name="List Number 3" w:semiHidden="1" w:unhideWhenUsed="1"/>
-    <w:lsdException w:name="List Number 4" w:semiHidden="1" w:unhideWhenUsed="1"/>
-    <w:lsdException w:name="List Number 5" w:semiHidden="1" w:unhideWhenUsed="1"/>
-    <w:lsdException w:name="Title" w:uiPriority="10" w:qFormat="1"/>
-    <w:lsdException w:name="Closing" w:semiHidden="1" w:unhideWhenUsed="1"/>
-    <w:lsdException w:name="Signature" w:semiHidden="1" w:unhideWhenUsed="1"/>
-    <w:lsdException w:name="Default Paragraph Font" w:semiHidden="1" w:uiPriority="1" w:unhideWhenUsed="1"/>
-    <w:lsdException w:name="Body Text" w:semiHidden="1" w:unhideWhenUsed="1"/>
-    <w:lsdException w:name="Body Text Indent" w:semiHidden="1" w:unhideWhenUsed="1"/>
-    <w:lsdException w:name="List Continue" w:semiHidden="1" w:unhideWhenUsed="1"/>
-    <w:lsdException w:name="List Continue 2" w:semiHidden="1" w:unhideWhenUsed="1"/>
-    <w:lsdException w:name="List Continue 3" w:semiHidden="1" w:unhideWhenUsed="1"/>
-    <w:lsdException w:name="List Continue 4" w:semiHidden="1" w:unhideWhenUsed="1"/>
-    <w:lsdException w:name="List Continue 5" w:semiHidden="1" w:unhideWhenUsed="1"/>
-    <w:lsdException w:name="Message Header" w:semiHidden="1" w:unhideWhenUsed="1"/>
-    <w:lsdException w:name="Subtitle" w:uiPriority="11" w:qFormat="1"/>
-    <w:lsdException w:name="Salutation" w:semiHidden="1" w:unhideWhenUsed="1"/>
-    <w:lsdException w:name="Date" w:semiHidden="1" w:unhideWhenUsed="1"/>
-    <w:lsdException w:name="Body Text First Indent" w:semiHidden="1" w:unhideWhenUsed="1"/>
-    <w:lsdException w:name="Body Text First Indent 2" w:semiHidden="1" w:unhideWhenUsed="1"/>
-    <w:lsdException w:name="Note Heading" w:semiHidden="1" w:unhideWhenUsed="1"/>
-    <w:lsdException w:name="Body Text 2" w:semiHidden="1" w:unhideWhenUsed="1"/>
-    <w:lsdException w:name="Body Text 3" w:semiHidden="1" w:unhideWhenUsed="1"/>
-    <w:lsdException w:name="Body Text Indent 2" w:semiHidden="1" w:unhideWhenUsed="1"/>
-    <w:lsdException w:name="Body Text Indent 3" w:semiHidden="1" w:unhideWhenUsed="1"/>
-    <w:lsdException w:name="Block Text" w:semiHidden="1" w:unhideWhenUsed="1"/>
-    <w:lsdException w:name="Hyperlink" w:semiHidden="1" w:unhideWhenUsed="1"/>
-    <w:lsdException w:name="FollowedHyperlink" w:semiHidden="1" w:unhideWhenUsed="1"/>
-    <w:lsdException w:name="Strong" w:uiPriority="22" w:qFormat="1"/>
-    <w:lsdException w:name="Emphasis" w:uiPriority="20" w:qFormat="1"/>
-    <w:lsdException w:name="Document Map" w:semiHidden="1" w:unhideWhenUsed="1"/>
-    <w:lsdException w:name="Plain Text" w:semiHidden="1" w:unhideWhenUsed="1"/>
-    <w:lsdException w:name="E-mail Signature" w:semiHidden="1" w:unhideWhenUsed="1"/>
-    <w:lsdException w:name="HTML Top of Form" w:semiHidden="1" w:unhideWhenUsed="1"/>
-    <w:lsdException w:name="HTML Bottom of Form" w:semiHidden="1" w:unhideWhenUsed="1"/>
-    <w:lsdException w:name="Normal (Web)" w:semiHidden="1" w:unhideWhenUsed="1"/>
-    <w:lsdException w:name="HTML Acronym" w:semiHidden="1" w:unhideWhenUsed="1"/>
-    <w:lsdException w:name="HTML Address" w:semiHidden="1" w:unhideWhenUsed="1"/>
-    <w:lsdException w:name="HTML Cite" w:semiHidden="1" w:unhideWhenUsed="1"/>
-    <w:lsdException w:name="HTML Code" w:semiHidden="1" w:unhideWhenUsed="1"/>
-    <w:lsdException w:name="HTML Definition" w:semiHidden="1" w:unhideWhenUsed="1"/>
-    <w:lsdException w:name="HTML Keyboard" w:semiHidden="1" w:unhideWhenUsed="1"/>
-    <w:lsdException w:name="HTML Preformatted" w:semiHidden="1" w:unhideWhenUsed="1"/>
-    <w:lsdException w:name="HTML Sample" w:semiHidden="1" w:unhideWhenUsed="1"/>
-    <w:lsdException w:name="HTML Typewriter" w:semiHidden="1" w:unhideWhenUsed="1"/>
-    <w:lsdException w:name="HTML Variable" w:semiHidden="1" w:unhideWhenUsed="1"/>
-    <w:lsdException w:name="Normal Table" w:semiHidden="1" w:unhideWhenUsed="1"/>
-    <w:lsdException w:name="annotation subject" w:semiHidden="1" w:unhideWhenUsed="1"/>
-    <w:lsdException w:name="No List" w:semiHidden="1" w:unhideWhenUsed="1"/>
-    <w:lsdException w:name="Outline List 1" w:semiHidden="1" w:unhideWhenUsed="1"/>
-    <w:lsdException w:name="Outline List 2" w:semiHidden="1" w:unhideWhenUsed="1"/>
-    <w:lsdException w:name="Outline List 3" w:semiHidden="1" w:unhideWhenUsed="1"/>
-    <w:lsdException w:name="Table Simple 1" w:semiHidden="1" w:unhideWhenUsed="1"/>
-    <w:lsdException w:name="Table Simple 2" w:semiHidden="1" w:unhideWhenUsed="1"/>
-    <w:lsdException w:name="Table Simple 3" w:semiHidden="1" w:unhideWhenUsed="1"/>
-    <w:lsdException w:name="Table Classic 1" w:semiHidden="1" w:unhideWhenUsed="1"/>
-    <w:lsdException w:name="Table Classic 2" w:semiHidden="1" w:unhideWhenUsed="1"/>
-    <w:lsdException w:name="Table Classic 3" w:semiHidden="1" w:unhideWhenUsed="1"/>
-    <w:lsdException w:name="Table Classic 4" w:semiHidden="1" w:unhideWhenUsed="1"/>
-    <w:lsdException w:name="Table Colorful 1" w:semiHidden="1" w:unhideWhenUsed="1"/>
-    <w:lsdException w:name="Table Colorful 2" w:semiHidden="1" w:unhideWhenUsed="1"/>
-    <w:lsdException w:name="Table Colorful 3" w:semiHidden="1" w:unhideWhenUsed="1"/>
-    <w:lsdException w:name="Table Columns 1" w:semiHidden="1" w:unhideWhenUsed="1"/>
-    <w:lsdException w:name="Table Columns 2" w:semiHidden="1" w:unhideWhenUsed="1"/>
-    <w:lsdException w:name="Table Columns 3" w:semiHidden="1" w:unhideWhenUsed="1"/>
-    <w:lsdException w:name="Table Columns 4" w:semiHidden="1" w:unhideWhenUsed="1"/>
-    <w:lsdException w:name="Table Columns 5" w:semiHidden="1" w:unhideWhenUsed="1"/>
-    <w:lsdException w:name="Table Grid 1" w:semiHidden="1" w:unhideWhenUsed="1"/>
-    <w:lsdException w:name="Table Grid 2" w:semiHidden="1" w:unhideWhenUsed="1"/>
-    <w:lsdException w:name="Table Grid 3" w:semiHidden="1" w:unhideWhenUsed="1"/>
-    <w:lsdException w:name="Table Grid 4" w:semiHidden="1" w:unhideWhenUsed="1"/>
-    <w:lsdException w:name="Table Grid 5" w:semiHidden="1" w:unhideWhenUsed="1"/>
-    <w:lsdException w:name="Table Grid 6" w:semiHidden="1" w:unhideWhenUsed="1"/>
-    <w:lsdException w:name="Table Grid 7" w:semiHidden="1" w:unhideWhenUsed="1"/>
-    <w:lsdException w:name="Table Grid 8" w:semiHidden="1" w:unhideWhenUsed="1"/>
-    <w:lsdException w:name="Table List 1" w:semiHidden="1" w:unhideWhenUsed="1"/>
-    <w:lsdException w:name="Table List 2" w:semiHidden="1" w:unhideWhenUsed="1"/>
-    <w:lsdException w:name="Table List 3" w:semiHidden="1" w:unhideWhenUsed="1"/>
-    <w:lsdException w:name="Table List 4" w:semiHidden="1" w:unhideWhenUsed="1"/>
-    <w:lsdException w:name="Table List 5" w:semiHidden="1" w:unhideWhenUsed="1"/>
-    <w:lsdException w:name="Table List 6" w:semiHidden="1" w:unhideWhenUsed="1"/>
-    <w:lsdException w:name="Table List 7" w:semiHidden="1" w:unhideWhenUsed="1"/>
-    <w:lsdException w:name="Table List 8" w:semiHidden="1" w:unhideWhenUsed="1"/>
-    <w:lsdException w:name="Table 3D effects 1" w:semiHidden="1" w:unhideWhenUsed="1"/>
-    <w:lsdException w:name="Table 3D effects 2" w:semiHidden="1" w:unhideWhenUsed="1"/>
-    <w:lsdException w:name="Table 3D effects 3" w:semiHidden="1" w:unhideWhenUsed="1"/>
-    <w:lsdException w:name="Table Contemporary" w:semiHidden="1" w:unhideWhenUsed="1"/>
-    <w:lsdException w:name="Table Elegant" w:semiHidden="1" w:unhideWhenUsed="1"/>
-    <w:lsdException w:name="Table Professional" w:semiHidden="1" w:unhideWhenUsed="1"/>
-    <w:lsdException w:name="Table Subtle 1" w:semiHidden="1" w:unhideWhenUsed="1"/>
-    <w:lsdException w:name="Table Subtle 2" w:semiHidden="1" w:unhideWhenUsed="1"/>
-    <w:lsdException w:name="Table Web 1" w:semiHidden="1" w:unhideWhenUsed="1"/>
-    <w:lsdException w:name="Table Web 2" w:semiHidden="1" w:unhideWhenUsed="1"/>
-    <w:lsdException w:name="Table Web 3" w:semiHidden="1" w:unhideWhenUsed="1"/>
-    <w:lsdException w:name="Balloon Text" w:semiHidden="1" w:unhideWhenUsed="1"/>
-    <w:lsdException w:name="Table Grid" w:uiPriority="39"/>
-    <w:lsdException w:name="Table Theme" w:semiHidden="1" w:unhideWhenUsed="1"/>
-    <w:lsdException w:name="Placeholder Text" w:semiHidden="1"/>
-    <w:lsdException w:name="No Spacing" w:uiPriority="1" w:qFormat="1"/>
-    <w:lsdException w:name="Light Shading" w:uiPriority="60"/>
-    <w:lsdException w:name="Light List" w:uiPriority="61"/>
-    <w:lsdException w:name="Light Grid" w:uiPriority="62"/>
-    <w:lsdException w:name="Medium Shading 1" w:uiPriority="63"/>
-    <w:lsdException w:name="Medium Shading 2" w:uiPriority="64"/>
-    <w:lsdException w:name="Medium List 1" w:uiPriority="65"/>
-    <w:lsdException w:name="Medium List 2" w:uiPriority="66"/>
-    <w:lsdException w:name="Medium Grid 1" w:uiPriority="67"/>
-    <w:lsdException w:name="Medium Grid 2" w:uiPriority="68"/>
-    <w:lsdException w:name="Medium Grid 3" w:uiPriority="69"/>
-    <w:lsdException w:name="Dark List" w:uiPriority="70"/>
-    <w:lsdException w:name="Colorful Shading" w:uiPriority="71"/>
-    <w:lsdException w:name="Colorful List" w:uiPriority="72"/>
-    <w:lsdException w:name="Colorful Grid" w:uiPriority="73"/>
-    <w:lsdException w:name="Light Shading Accent 1" w:uiPriority="60"/>
-    <w:lsdException w:name="Light List Accent 1" w:uiPriority="61"/>
-    <w:lsdException w:name="Light Grid Accent 1" w:uiPriority="62"/>
-    <w:lsdException w:name="Medium Shading 1 Accent 1" w:uiPriority="63"/>
-    <w:lsdException w:name="Medium Shading 2 Accent 1" w:uiPriority="64"/>
-    <w:lsdException w:name="Medium List 1 Accent 1" w:uiPriority="65"/>
-    <w:lsdException w:name="Revision" w:semiHidden="1"/>
-    <w:lsdException w:name="List Paragraph" w:uiPriority="34" w:qFormat="1"/>
-    <w:lsdException w:name="Quote" w:uiPriority="29" w:qFormat="1"/>
-    <w:lsdException w:name="Intense Quote" w:uiPriority="30" w:qFormat="1"/>
-    <w:lsdException w:name="Medium List 2 Accent 1" w:uiPriority="66"/>
-    <w:lsdException w:name="Medium Grid 1 Accent 1" w:uiPriority="67"/>
-    <w:lsdException w:name="Medium Grid 2 Accent 1" w:uiPriority="68"/>
-    <w:lsdException w:name="Medium Grid 3 Accent 1" w:uiPriority="69"/>
-    <w:lsdException w:name="Dark List Accent 1" w:uiPriority="70"/>
-    <w:lsdException w:name="Colorful Shading Accent 1" w:uiPriority="71"/>
-    <w:lsdException w:name="Colorful List Accent 1" w:uiPriority="72"/>
-    <w:lsdException w:name="Colorful Grid Accent 1" w:uiPriority="73"/>
-    <w:lsdException w:name="Light Shading Accent 2" w:uiPriority="60"/>
-    <w:lsdException w:name="Light List Accent 2" w:uiPriority="61"/>
-    <w:lsdException w:name="Light Grid Accent 2" w:uiPriority="62"/>
-    <w:lsdException w:name="Medium Shading 1 Accent 2" w:uiPriority="63"/>
-    <w:lsdException w:name="Medium Shading 2 Accent 2" w:uiPriority="64"/>
-    <w:lsdException w:name="Medium List 1 Accent 2" w:uiPriority="65"/>
-    <w:lsdException w:name="Medium List 2 Accent 2" w:uiPriority="66"/>
-    <w:lsdException w:name="Medium Grid 1 Accent 2" w:uiPriority="67"/>
-    <w:lsdException w:name="Medium Grid 2 Accent 2" w:uiPriority="68"/>
-    <w:lsdException w:name="Medium Grid 3 Accent 2" w:uiPriority="69"/>
-    <w:lsdException w:name="Dark List Accent 2" w:uiPriority="70"/>
-    <w:lsdException w:name="Colorful Shading Accent 2" w:uiPriority="71"/>
-    <w:lsdException w:name="Colorful List Accent 2" w:uiPriority="72"/>
-    <w:lsdException w:name="Colorful Grid Accent 2" w:uiPriority="73"/>
-    <w:lsdException w:name="Light Shading Accent 3" w:uiPriority="60"/>
-    <w:lsdException w:name="Light List Accent 3" w:uiPriority="61"/>
-    <w:lsdException w:name="Light Grid Accent 3" w:uiPriority="62"/>
-    <w:lsdException w:name="Medium Shading 1 Accent 3" w:uiPriority="63"/>
-    <w:lsdException w:name="Medium Shading 2 Accent 3" w:uiPriority="64"/>
-    <w:lsdException w:name="Medium List 1 Accent 3" w:uiPriority="65"/>
-    <w:lsdException w:name="Medium List 2 Accent 3" w:uiPriority="66"/>
-    <w:lsdException w:name="Medium Grid 1 Accent 3" w:uiPriority="67"/>
-    <w:lsdException w:name="Medium Grid 2 Accent 3" w:uiPriority="68"/>
-    <w:lsdException w:name="Medium Grid 3 Accent 3" w:uiPriority="69"/>
-    <w:lsdException w:name="Dark List Accent 3" w:uiPriority="70"/>
-    <w:lsdException w:name="Colorful Shading Accent 3" w:uiPriority="71"/>
-    <w:lsdException w:name="Colorful List Accent 3" w:uiPriority="72"/>
-    <w:lsdException w:name="Colorful Grid Accent 3" w:uiPriority="73"/>
-    <w:lsdException w:name="Light Shading Accent 4" w:uiPriority="60"/>
-    <w:lsdException w:name="Light List Accent 4" w:uiPriority="61"/>
-    <w:lsdException w:name="Light Grid Accent 4" w:uiPriority="62"/>
-    <w:lsdException w:name="Medium Shading 1 Accent 4" w:uiPriority="63"/>
-    <w:lsdException w:name="Medium Shading 2 Accent 4" w:uiPriority="64"/>
-    <w:lsdException w:name="Medium List 1 Accent 4" w:uiPriority="65"/>
-    <w:lsdException w:name="Medium List 2 Accent 4" w:uiPriority="66"/>
-    <w:lsdException w:name="Medium Grid 1 Accent 4" w:uiPriority="67"/>
-    <w:lsdException w:name="Medium Grid 2 Accent 4" w:uiPriority="68"/>
-    <w:lsdException w:name="Medium Grid 3 Accent 4" w:uiPriority="69"/>
-    <w:lsdException w:name="Dark List Accent 4" w:uiPriority="70"/>
-    <w:lsdException w:name="Colorful Shading Accent 4" w:uiPriority="71"/>
-    <w:lsdException w:name="Colorful List Accent 4" w:uiPriority="72"/>
-    <w:lsdException w:name="Colorful Grid Accent 4" w:uiPriority="73"/>
-    <w:lsdException w:name="Light Shading Accent 5" w:uiPriority="60"/>
-    <w:lsdException w:name="Light List Accent 5" w:uiPriority="61"/>
-    <w:lsdException w:name="Light Grid Accent 5" w:uiPriority="62"/>
-    <w:lsdException w:name="Medium Shading 1 Accent 5" w:uiPriority="63"/>
-    <w:lsdException w:name="Medium Shading 2 Accent 5" w:uiPriority="64"/>
-    <w:lsdException w:name="Medium List 1 Accent 5" w:uiPriority="65"/>
-    <w:lsdException w:name="Medium List 2 Accent 5" w:uiPriority="66"/>
-    <w:lsdException w:name="Medium Grid 1 Accent 5" w:uiPriority="67"/>
-    <w:lsdException w:name="Medium Grid 2 Accent 5" w:uiPriority="68"/>
-    <w:lsdException w:name="Medium Grid 3 Accent 5" w:uiPriority="69"/>
-    <w:lsdException w:name="Dark List Accent 5" w:uiPriority="70"/>
-    <w:lsdException w:name="Colorful Shading Accent 5" w:uiPriority="71"/>
-    <w:lsdException w:name="Colorful List Accent 5" w:uiPriority="72"/>
-    <w:lsdException w:name="Colorful Grid Accent 5" w:uiPriority="73"/>
-    <w:lsdException w:name="Light Shading Accent 6" w:uiPriority="60"/>
-    <w:lsdException w:name="Light List Accent 6" w:uiPriority="61"/>
-    <w:lsdException w:name="Light Grid Accent 6" w:uiPriority="62"/>
-    <w:lsdException w:name="Medium Shading 1 Accent 6" w:uiPriority="63"/>
-    <w:lsdException w:name="Medium Shading 2 Accent 6" w:uiPriority="64"/>
-    <w:lsdException w:name="Medium List 1 Accent 6" w:uiPriority="65"/>
-    <w:lsdException w:name="Medium List 2 Accent 6" w:uiPriority="66"/>
-    <w:lsdException w:name="Medium Grid 1 Accent 6" w:uiPriority="67"/>
-    <w:lsdException w:name="Medium Grid 2 Accent 6" w:uiPriority="68"/>
-    <w:lsdException w:name="Medium Grid 3 Accent 6" w:uiPriority="69"/>
-    <w:lsdException w:name="Dark List Accent 6" w:uiPriority="70"/>
-    <w:lsdException w:name="Colorful Shading Accent 6" w:uiPriority="71"/>
-    <w:lsdException w:name="Colorful List Accent 6" w:uiPriority="72"/>
-    <w:lsdException w:name="Colorful Grid Accent 6" w:uiPriority="73"/>
-    <w:lsdException w:name="Subtle Emphasis" w:uiPriority="19" w:qFormat="1"/>
-    <w:lsdException w:name="Intense Emphasis" w:uiPriority="21" w:qFormat="1"/>
-    <w:lsdException w:name="Subtle Reference" w:uiPriority="31" w:qFormat="1"/>
-    <w:lsdException w:name="Intense Reference" w:uiPriority="32" w:qFormat="1"/>
-    <w:lsdException w:name="Book Title" w:uiPriority="33" w:qFormat="1"/>
-    <w:lsdException w:name="Bibliography" w:semiHidden="1" w:uiPriority="37" w:unhideWhenUsed="1"/>
-    <w:lsdException w:name="TOC Heading" w:semiHidden="1" w:uiPriority="39" w:unhideWhenUsed="1" w:qFormat="1"/>
-    <w:lsdException w:name="Plain Table 1" w:uiPriority="41"/>
-    <w:lsdException w:name="Plain Table 2" w:uiPriority="42"/>
-    <w:lsdException w:name="Plain Table 3" w:uiPriority="43"/>
-    <w:lsdException w:name="Plain Table 4" w:uiPriority="44"/>
-    <w:lsdException w:name="Plain Table 5" w:uiPriority="45"/>
-    <w:lsdException w:name="Grid Table Light" w:uiPriority="40"/>
-    <w:lsdException w:name="Grid Table 1 Light" w:uiPriority="46"/>
-    <w:lsdException w:name="Grid Table 2" w:uiPriority="47"/>
-    <w:lsdException w:name="Grid Table 3" w:uiPriority="48"/>
-    <w:lsdException w:name="Grid Table 4" w:uiPriority="49"/>
-    <w:lsdException w:name="Grid Table 5 Dark" w:uiPriority="50"/>
-    <w:lsdException w:name="Grid Table 6 Colorful" w:uiPriority="51"/>
-    <w:lsdException w:name="Grid Table 7 Colorful" w:uiPriority="52"/>
-    <w:lsdException w:name="Grid Table 1 Light Accent 1" w:uiPriority="46"/>
-    <w:lsdException w:name="Grid Table 2 Accent 1" w:uiPriority="47"/>
-    <w:lsdException w:name="Grid Table 3 Accent 1" w:uiPriority="48"/>
-    <w:lsdException w:name="Grid Table 4 Accent 1" w:uiPriority="49"/>
-    <w:lsdException w:name="Grid Table 5 Dark Accent 1" w:uiPriority="50"/>
-    <w:lsdException w:name="Grid Table 6 Colorful Accent 1" w:uiPriority="51"/>
-    <w:lsdException w:name="Grid Table 7 Colorful Accent 1" w:uiPriority="52"/>
-    <w:lsdException w:name="Grid Table 1 Light Accent 2" w:uiPriority="46"/>
-    <w:lsdException w:name="Grid Table 2 Accent 2" w:uiPriority="47"/>
-    <w:lsdException w:name="Grid Table 3 Accent 2" w:uiPriority="48"/>
-    <w:lsdException w:name="Grid Table 4 Accent 2" w:uiPriority="49"/>
-    <w:lsdException w:name="Grid Table 5 Dark Accent 2" w:uiPriority="50"/>
-    <w:lsdException w:name="Grid Table 6 Colorful Accent 2" w:uiPriority="51"/>
-    <w:lsdException w:name="Grid Table 7 Colorful Accent 2" w:uiPriority="52"/>
-    <w:lsdException w:name="Grid Table 1 Light Accent 3" w:uiPriority="46"/>
-    <w:lsdException w:name="Grid Table 2 Accent 3" w:uiPriority="47"/>
-    <w:lsdException w:name="Grid Table 3 Accent 3" w:uiPriority="48"/>
-    <w:lsdException w:name="Grid Table 4 Accent 3" w:uiPriority="49"/>
-    <w:lsdException w:name="Grid Table 5 Dark Accent 3" w:uiPriority="50"/>
-    <w:lsdException w:name="Grid Table 6 Colorful Accent 3" w:uiPriority="51"/>
-    <w:lsdException w:name="Grid Table 7 Colorful Accent 3" w:uiPriority="52"/>
-    <w:lsdException w:name="Grid Table 1 Light Accent 4" w:uiPriority="46"/>
-    <w:lsdException w:name="Grid Table 2 Accent 4" w:uiPriority="47"/>
-    <w:lsdException w:name="Grid Table 3 Accent 4" w:uiPriority="48"/>
-    <w:lsdException w:name="Grid Table 4 Accent 4" w:uiPriority="49"/>
-    <w:lsdException w:name="Grid Table 5 Dark Accent 4" w:uiPriority="50"/>
-    <w:lsdException w:name="Grid Table 6 Colorful Accent 4" w:uiPriority="51"/>
-    <w:lsdException w:name="Grid Table 7 Colorful Accent 4" w:uiPriority="52"/>
-    <w:lsdException w:name="Grid Table 1 Light Accent 5" w:uiPriority="46"/>
-    <w:lsdException w:name="Grid Table 2 Accent 5" w:uiPriority="47"/>
-    <w:lsdException w:name="Grid Table 3 Accent 5" w:uiPriority="48"/>
-    <w:lsdException w:name="Grid Table 4 Accent 5" w:uiPriority="49"/>
-    <w:lsdException w:name="Grid Table 5 Dark Accent 5" w:uiPriority="50"/>
-    <w:lsdException w:name="Grid Table 6 Colorful Accent 5" w:uiPriority="51"/>
-    <w:lsdException w:name="Grid Table 7 Colorful Accent 5" w:uiPriority="52"/>
-    <w:lsdException w:name="Grid Table 1 Light Accent 6" w:uiPriority="46"/>
-    <w:lsdException w:name="Grid Table 2 Accent 6" w:uiPriority="47"/>
-    <w:lsdException w:name="Grid Table 3 Accent 6" w:uiPriority="48"/>
-    <w:lsdException w:name="Grid Table 4 Accent 6" w:uiPriority="49"/>
-    <w:lsdException w:name="Grid Table 5 Dark Accent 6" w:uiPriority="50"/>
-    <w:lsdException w:name="Grid Table 6 Colorful Accent 6" w:uiPriority="51"/>
-    <w:lsdException w:name="Grid Table 7 Colorful Accent 6" w:uiPriority="52"/>
-    <w:lsdException w:name="List Table 1 Light" w:uiPriority="46"/>
-    <w:lsdException w:name="List Table 2" w:uiPriority="47"/>
-    <w:lsdException w:name="List Table 3" w:uiPriority="48"/>
-    <w:lsdException w:name="List Table 4" w:uiPriority="49"/>
-    <w:lsdException w:name="List Table 5 Dark" w:uiPriority="50"/>
-    <w:lsdException w:name="List Table 6 Colorful" w:uiPriority="51"/>
-    <w:lsdException w:name="List Table 7 Colorful" w:uiPriority="52"/>
-    <w:lsdException w:name="List Table 1 Light Accent 1" w:uiPriority="46"/>
-    <w:lsdException w:name="List Table 2 Accent 1" w:uiPriority="47"/>
-    <w:lsdException w:name="List Table 3 Accent 1" w:uiPriority="48"/>
-    <w:lsdException w:name="List Table 4 Accent 1" w:uiPriority="49"/>
-    <w:lsdException w:name="List Table 5 Dark Accent 1" w:uiPriority="50"/>
-    <w:lsdException w:name="List Table 6 Colorful Accent 1" w:uiPriority="51"/>
-    <w:lsdException w:name="List Table 7 Colorful Accent 1" w:uiPriority="52"/>
-    <w:lsdException w:name="List Table 1 Light Accent 2" w:uiPriority="46"/>
-    <w:lsdException w:name="List Table 2 Accent 2" w:uiPriority="47"/>
-    <w:lsdException w:name="List Table 3 Accent 2" w:uiPriority="48"/>
-    <w:lsdException w:name="List Table 4 Accent 2" w:uiPriority="49"/>
-    <w:lsdException w:name="List Table 5 Dark Accent 2" w:uiPriority="50"/>
-    <w:lsdException w:name="List Table 6 Colorful Accent 2" w:uiPriority="51"/>
-    <w:lsdException w:name="List Table 7 Colorful Accent 2" w:uiPriority="52"/>
-    <w:lsdException w:name="List Table 1 Light Accent 3" w:uiPriority="46"/>
-    <w:lsdException w:name="List Table 2 Accent 3" w:uiPriority="47"/>
-    <w:lsdException w:name="List Table 3 Accent 3" w:uiPriority="48"/>
-    <w:lsdException w:name="List Table 4 Accent 3" w:uiPriority="49"/>
-    <w:lsdException w:name="List Table 5 Dark Accent 3" w:uiPriority="50"/>
-    <w:lsdException w:name="List Table 6 Colorful Accent 3" w:uiPriority="51"/>
-    <w:lsdException w:name="List Table 7 Colorful Accent 3" w:uiPriority="52"/>
-    <w:lsdException w:name="List Table 1 Light Accent 4" w:uiPriority="46"/>
-    <w:lsdException w:name="List Table 2 Accent 4" w:uiPriority="47"/>
-    <w:lsdException w:name="List Table 3 Accent 4" w:uiPriority="48"/>
-    <w:lsdException w:name="List Table 4 Accent 4" w:uiPriority="49"/>
-    <w:lsdException w:name="List Table 5 Dark Accent 4" w:uiPriority="50"/>
-    <w:lsdException w:name="List Table 6 Colorful Accent 4" w:uiPriority="51"/>
-    <w:lsdException w:name="List Table 7 Colorful Accent 4" w:uiPriority="52"/>
-    <w:lsdException w:name="List Table 1 Light Accent 5" w:uiPriority="46"/>
-    <w:lsdException w:name="List Table 2 Accent 5" w:uiPriority="47"/>
-    <w:lsdException w:name="List Table 3 Accent 5" w:uiPriority="48"/>
-    <w:lsdException w:name="List Table 4 Accent 5" w:uiPriority="49"/>
-    <w:lsdException w:name="List Table 5 Dark Accent 5" w:uiPriority="50"/>
-    <w:lsdException w:name="List Table 6 Colorful Accent 5" w:uiPriority="51"/>
-    <w:lsdException w:name="List Table 7 Colorful Accent 5" w:uiPriority="52"/>
-    <w:lsdException w:name="List Table 1 Light Accent 6" w:uiPriority="46"/>
-    <w:lsdException w:name="List Table 2 Accent 6" w:uiPriority="47"/>
-    <w:lsdException w:name="List Table 3 Accent 6" w:uiPriority="48"/>
-    <w:lsdException w:name="List Table 4 Accent 6" w:uiPriority="49"/>
-    <w:lsdException w:name="List Table 5 Dark Accent 6" w:uiPriority="50"/>
-    <w:lsdException w:name="List Table 6 Colorful Accent 6" w:uiPriority="51"/>
-    <w:lsdException w:name="List Table 7 Colorful Accent 6" w:uiPriority="52"/>
-  </w:latentStyles>
-  <w:style w:type="paragraph" w:default="1" w:styleId="Normal">
-    <w:name w:val="Normal"/>
-    <w:qFormat/>
-  </w:style>
-  <w:style w:type="character" w:default="1" w:styleId="DefaultParagraphFont">
-    <w:name w:val="Default Paragraph Font"/>
-    <w:uiPriority w:val="1"/>
-    <w:semiHidden/>
-    <w:unhideWhenUsed/>
-  </w:style>
-  <w:style w:type="table" w:default="1" w:styleId="TableNormal">
-    <w:name w:val="Normal Table"/>
-    <w:uiPriority w:val="99"/>
-    <w:semiHidden/>
-    <w:unhideWhenUsed/>
-    <w:tblPr>
-      <w:tblInd w:w="0" w:type="dxa"/>
-      <w:tblCellMar>
-        <w:top w:w="0" w:type="dxa"/>
-        <w:left w:w="108" w:type="dxa"/>
-        <w:bottom w:w="0" w:type="dxa"/>
-        <w:right w:w="108" w:type="dxa"/>
-      </w:tblCellMar>
-    </w:tblPr>
-  </w:style>
-  <w:style w:type="numbering" w:default="1" w:styleId="NoList">
-    <w:name w:val="No List"/>
-    <w:uiPriority w:val="99"/>
-    <w:semiHidden/>
-    <w:unhideWhenUsed/>
-  </w:style>
-  <w:style w:type="paragraph" w:customStyle="1" w:styleId="71DA4D98F027482AA9E89F3A53B5DFA9">
-    <w:name w:val="71DA4D98F027482AA9E89F3A53B5DFA9"/>
-    <w:rsid w:val="00687E69"/>
-  </w:style>
-  <w:style w:type="paragraph" w:customStyle="1" w:styleId="6C73B470BF074B54B139B3596802C781">
-    <w:name w:val="6C73B470BF074B54B139B3596802C781"/>
-    <w:rsid w:val="00687E69"/>
-  </w:style>
-  <w:style w:type="paragraph" w:customStyle="1" w:styleId="C27E5C0B3EFE4D70941A9995911756B2">
-    <w:name w:val="C27E5C0B3EFE4D70941A9995911756B2"/>
-    <w:rsid w:val="00687E69"/>
-  </w:style>
-  <w:style w:type="paragraph" w:customStyle="1" w:styleId="EFA57714F5434ACC999E7B6B8D746925">
-    <w:name w:val="EFA57714F5434ACC999E7B6B8D746925"/>
-    <w:rsid w:val="00687E69"/>
-  </w:style>
-  <w:style w:type="paragraph" w:customStyle="1" w:styleId="8FD6B3C211A840B2BBC29EE2CB089A17">
-    <w:name w:val="8FD6B3C211A840B2BBC29EE2CB089A17"/>
-    <w:rsid w:val="00687E69"/>
-  </w:style>
-  <w:style w:type="paragraph" w:customStyle="1" w:styleId="D520C5D2320443378FA676E8B030C94A">
-    <w:name w:val="D520C5D2320443378FA676E8B030C94A"/>
-    <w:rsid w:val="00687E69"/>
-  </w:style>
-  <w:style w:type="paragraph" w:customStyle="1" w:styleId="9F64E744B09348EB86859A106F533303">
-    <w:name w:val="9F64E744B09348EB86859A106F533303"/>
-    <w:rsid w:val="00A5595F"/>
-  </w:style>
-  <w:style w:type="paragraph" w:customStyle="1" w:styleId="C5B1AE4C9CFD490AA0A5D83B4367424B">
-    <w:name w:val="C5B1AE4C9CFD490AA0A5D83B4367424B"/>
-    <w:rsid w:val="00A5595F"/>
-  </w:style>
-  <w:style w:type="paragraph" w:customStyle="1" w:styleId="B9C1F088EF2548499B70674D1B3FE154">
-    <w:name w:val="B9C1F088EF2548499B70674D1B3FE154"/>
-    <w:rsid w:val="00A5595F"/>
-  </w:style>
-  <w:style w:type="paragraph" w:customStyle="1" w:styleId="CED936B26EAF4708B4D7103D0DC97D79">
-    <w:name w:val="CED936B26EAF4708B4D7103D0DC97D79"/>
-    <w:rsid w:val="00A5595F"/>
-  </w:style>
-  <w:style w:type="paragraph" w:customStyle="1" w:styleId="49C7253A93FF40608910AA6FEE98FC08">
-    <w:name w:val="49C7253A93FF40608910AA6FEE98FC08"/>
-    <w:rsid w:val="00A5595F"/>
-  </w:style>
-  <w:style w:type="paragraph" w:customStyle="1" w:styleId="40E3E630C3B048028AEE9800AEF674B5">
-    <w:name w:val="40E3E630C3B048028AEE9800AEF674B5"/>
-    <w:rsid w:val="00A5595F"/>
-  </w:style>
-  <w:style w:type="paragraph" w:customStyle="1" w:styleId="FC53FCA37EA347CD822368734158A49E">
-    <w:name w:val="FC53FCA37EA347CD822368734158A49E"/>
-    <w:rsid w:val="00A5595F"/>
-  </w:style>
-  <w:style w:type="paragraph" w:customStyle="1" w:styleId="257440BFF68440FB84A001AF09B11966">
-    <w:name w:val="257440BFF68440FB84A001AF09B11966"/>
-    <w:rsid w:val="00A5595F"/>
-  </w:style>
-  <w:style w:type="paragraph" w:customStyle="1" w:styleId="E9BDDC1492E74980A510D7131E49459B">
-    <w:name w:val="E9BDDC1492E74980A510D7131E49459B"/>
-    <w:rsid w:val="00A5595F"/>
-  </w:style>
-  <w:style w:type="paragraph" w:customStyle="1" w:styleId="D625D4BE9F7B4E8CA2D4EE0884B580C0">
-    <w:name w:val="D625D4BE9F7B4E8CA2D4EE0884B580C0"/>
-    <w:rsid w:val="00A5595F"/>
-  </w:style>
-  <w:style w:type="paragraph" w:customStyle="1" w:styleId="C2FC298053E54018A1514AD82B655206">
-    <w:name w:val="C2FC298053E54018A1514AD82B655206"/>
-    <w:rsid w:val="00A5595F"/>
-  </w:style>
-  <w:style w:type="paragraph" w:customStyle="1" w:styleId="17D4BB164003428CAF92736C5DBD2303">
-    <w:name w:val="17D4BB164003428CAF92736C5DBD2303"/>
-    <w:rsid w:val="00A5595F"/>
-  </w:style>
-  <w:style w:type="paragraph" w:customStyle="1" w:styleId="FE9C864E42524328A00167AFDA252587">
-    <w:name w:val="FE9C864E42524328A00167AFDA252587"/>
-    <w:rsid w:val="00A5595F"/>
-  </w:style>
-  <w:style w:type="paragraph" w:customStyle="1" w:styleId="59AC654B7A084184BC01A2600AB4548A">
-    <w:name w:val="59AC654B7A084184BC01A2600AB4548A"/>
-    <w:rsid w:val="00A5595F"/>
-  </w:style>
-  <w:style w:type="paragraph" w:customStyle="1" w:styleId="BE36B1FE39E74025BC5021120E481211">
-    <w:name w:val="BE36B1FE39E74025BC5021120E481211"/>
-    <w:rsid w:val="00A5595F"/>
-  </w:style>
-  <w:style w:type="paragraph" w:customStyle="1" w:styleId="D0A9EE86FFBD42E79BDC27F45F8896B7">
-    <w:name w:val="D0A9EE86FFBD42E79BDC27F45F8896B7"/>
-    <w:rsid w:val="00A5595F"/>
-  </w:style>
-  <w:style w:type="paragraph" w:customStyle="1" w:styleId="7E7AFAA0007E47F1AF3FFCFFBE725B95">
-    <w:name w:val="7E7AFAA0007E47F1AF3FFCFFBE725B95"/>
-    <w:rsid w:val="00A5595F"/>
-  </w:style>
-  <w:style w:type="paragraph" w:customStyle="1" w:styleId="91C4959BE41E4C83AEEE3651E4DEE6BA">
-    <w:name w:val="91C4959BE41E4C83AEEE3651E4DEE6BA"/>
-    <w:rsid w:val="00A5595F"/>
-  </w:style>
-  <w:style w:type="paragraph" w:customStyle="1" w:styleId="796085DF28594A309B5580E27B3159D4">
-    <w:name w:val="796085DF28594A309B5580E27B3159D4"/>
-    <w:rsid w:val="00A5595F"/>
-  </w:style>
-  <w:style w:type="paragraph" w:customStyle="1" w:styleId="176E71EF77CA4B57BF5FFACE925EFBA3">
-    <w:name w:val="176E71EF77CA4B57BF5FFACE925EFBA3"/>
-    <w:rsid w:val="00A5595F"/>
-  </w:style>
-  <w:style w:type="paragraph" w:customStyle="1" w:styleId="4AEBB66C6D4945EBB93C4B94617CD300">
-    <w:name w:val="4AEBB66C6D4945EBB93C4B94617CD300"/>
-    <w:rsid w:val="00A5595F"/>
-  </w:style>
-  <w:style w:type="paragraph" w:customStyle="1" w:styleId="2DD149605DD74F2DBE878F577EB447F4">
-    <w:name w:val="2DD149605DD74F2DBE878F577EB447F4"/>
-    <w:rsid w:val="00A5595F"/>
-  </w:style>
-  <w:style w:type="paragraph" w:customStyle="1" w:styleId="16EF0AC2498749FA9B01ED396DF70661">
-    <w:name w:val="16EF0AC2498749FA9B01ED396DF70661"/>
-    <w:rsid w:val="00A5595F"/>
-  </w:style>
-  <w:style w:type="paragraph" w:customStyle="1" w:styleId="BD2EBED9E2424067B829757B01C88BA2">
-    <w:name w:val="BD2EBED9E2424067B829757B01C88BA2"/>
-    <w:rsid w:val="00A5595F"/>
-  </w:style>
-  <w:style w:type="paragraph" w:customStyle="1" w:styleId="DEE28C82FD054039A3FD7E135AC4653A">
-    <w:name w:val="DEE28C82FD054039A3FD7E135AC4653A"/>
-    <w:rsid w:val="00A5595F"/>
-  </w:style>
-  <w:style w:type="paragraph" w:customStyle="1" w:styleId="40C3EC284B404B268F03813EC619DA82">
-    <w:name w:val="40C3EC284B404B268F03813EC619DA82"/>
-    <w:rsid w:val="00A5595F"/>
-  </w:style>
-</w:styles>
-</file>
-
-<file path=word/glossary/webSettings.xml><?xml version="1.0" encoding="utf-8"?>
-<w:webSettings xmlns:mc="http://schemas.openxmlformats.org/markup-compatibility/2006" xmlns:r="http://schemas.openxmlformats.org/officeDocument/2006/relationships" xmlns:w="http://schemas.openxmlformats.org/wordprocessingml/2006/main" xmlns:w14="http://schemas.microsoft.com/office/word/2010/wordml" xmlns:w15="http://schemas.microsoft.com/office/word/2012/wordml" mc:Ignorable="w14 w15">
-  <w:optimizeForBrowser/>
-  <w:allowPNG/>
-</w:webSettings>
-</file>
-
 <file path=word/theme/theme1.xml><?xml version="1.0" encoding="utf-8"?>
 <a:theme xmlns:a="http://schemas.openxmlformats.org/drawingml/2006/main" name="Office Theme">
   <a:themeElements>
@@ -4863,16 +4367,16 @@
 </file>
 
 <file path=customXml/item2.xml><?xml version="1.0" encoding="utf-8"?>
-<p:properties xmlns:p="http://schemas.microsoft.com/office/2006/metadata/properties" xmlns:xsi="http://www.w3.org/2001/XMLSchema-instance" xmlns:pc="http://schemas.microsoft.com/office/infopath/2007/PartnerControls"/>
-</file>
-
-<file path=customXml/item3.xml><?xml version="1.0" encoding="utf-8"?>
 <?mso-contentType ?>
 <FormTemplates xmlns="http://schemas.microsoft.com/sharepoint/v3/contenttype/forms">
   <Display>DocumentLibraryForm</Display>
   <Edit>AssetEditForm</Edit>
   <New>DocumentLibraryForm</New>
 </FormTemplates>
+</file>
+
+<file path=customXml/item3.xml><?xml version="1.0" encoding="utf-8"?>
+<p:properties xmlns:p="http://schemas.microsoft.com/office/2006/metadata/properties" xmlns:xsi="http://www.w3.org/2001/XMLSchema-instance" xmlns:pc="http://schemas.microsoft.com/office/infopath/2007/PartnerControls"/>
 </file>
 
 <file path=customXml/item4.xml><?xml version="1.0" encoding="utf-8"?>
@@ -4892,18 +4396,18 @@
 </file>
 
 <file path=customXml/itemProps2.xml><?xml version="1.0" encoding="utf-8"?>
-<ds:datastoreItem xmlns:ds="http://schemas.openxmlformats.org/officeDocument/2006/customXml" ds:itemID="{6BD01D80-C71E-4C35-9EC9-AB4B2A68E7C1}">
+<ds:datastoreItem xmlns:ds="http://schemas.openxmlformats.org/officeDocument/2006/customXml" ds:itemID="{DF8A6096-AC3C-41A5-9CB9-998E1823050B}">
   <ds:schemaRefs>
-    <ds:schemaRef ds:uri="http://schemas.microsoft.com/office/2006/metadata/properties"/>
-    <ds:schemaRef ds:uri="http://schemas.microsoft.com/office/infopath/2007/PartnerControls"/>
+    <ds:schemaRef ds:uri="http://schemas.microsoft.com/sharepoint/v3/contenttype/forms"/>
   </ds:schemaRefs>
 </ds:datastoreItem>
 </file>
 
 <file path=customXml/itemProps3.xml><?xml version="1.0" encoding="utf-8"?>
-<ds:datastoreItem xmlns:ds="http://schemas.openxmlformats.org/officeDocument/2006/customXml" ds:itemID="{DF8A6096-AC3C-41A5-9CB9-998E1823050B}">
+<ds:datastoreItem xmlns:ds="http://schemas.openxmlformats.org/officeDocument/2006/customXml" ds:itemID="{6BD01D80-C71E-4C35-9EC9-AB4B2A68E7C1}">
   <ds:schemaRefs>
-    <ds:schemaRef ds:uri="http://schemas.microsoft.com/sharepoint/v3/contenttype/forms"/>
+    <ds:schemaRef ds:uri="http://schemas.microsoft.com/office/2006/metadata/properties"/>
+    <ds:schemaRef ds:uri="http://schemas.microsoft.com/office/infopath/2007/PartnerControls"/>
   </ds:schemaRefs>
 </ds:datastoreItem>
 </file>
@@ -4918,7 +4422,7 @@
 </file>
 
 <file path=customXml/itemProps5.xml><?xml version="1.0" encoding="utf-8"?>
-<ds:datastoreItem xmlns:ds="http://schemas.openxmlformats.org/officeDocument/2006/customXml" ds:itemID="{35C934F3-60FE-4B55-94FB-A082CE403FDE}">
+<ds:datastoreItem xmlns:ds="http://schemas.openxmlformats.org/officeDocument/2006/customXml" ds:itemID="{7F030112-734F-4BAF-B0EA-9DF98862152C}">
   <ds:schemaRefs>
     <ds:schemaRef ds:uri="http://schemas.openxmlformats.org/officeDocument/2006/bibliography"/>
   </ds:schemaRefs>

</xml_diff>